<commit_message>
nmv 13 03 2022
</commit_message>
<xml_diff>
--- a/TS-Kramam/TS-6.5/TS 6.5 Sanskrit Krama Paatam Corrections.docx
+++ b/TS-Kramam/TS-6.5/TS 6.5 Sanskrit Krama Paatam Corrections.docx
@@ -1,6 +1,6 @@
 
 <file path=word/document.xml><?xml version="1.0" encoding="utf-8"?>
-<w:document xmlns:wpc="http://schemas.microsoft.com/office/word/2010/wordprocessingCanvas" xmlns:cx="http://schemas.microsoft.com/office/drawing/2014/chartex" xmlns:cx1="http://schemas.microsoft.com/office/drawing/2015/9/8/chartex" xmlns:cx2="http://schemas.microsoft.com/office/drawing/2015/10/21/chartex" xmlns:cx3="http://schemas.microsoft.com/office/drawing/2016/5/9/chartex" xmlns:cx4="http://schemas.microsoft.com/office/drawing/2016/5/10/chartex" xmlns:cx5="http://schemas.microsoft.com/office/drawing/2016/5/11/chartex" xmlns:cx6="http://schemas.microsoft.com/office/drawing/2016/5/12/chartex" xmlns:cx7="http://schemas.microsoft.com/office/drawing/2016/5/13/chartex" xmlns:cx8="http://schemas.microsoft.com/office/drawing/2016/5/14/chartex" xmlns:mc="http://schemas.openxmlformats.org/markup-compatibility/2006" xmlns:aink="http://schemas.microsoft.com/office/drawing/2016/ink" xmlns:am3d="http://schemas.microsoft.com/office/drawing/2017/model3d" xmlns:o="urn:schemas-microsoft-com:office:office" xmlns:r="http://schemas.openxmlformats.org/officeDocument/2006/relationships" xmlns:m="http://schemas.openxmlformats.org/officeDocument/2006/math" xmlns:v="urn:schemas-microsoft-com:vml" xmlns:wp14="http://schemas.microsoft.com/office/word/2010/wordprocessingDrawing" xmlns:wp="http://schemas.openxmlformats.org/drawingml/2006/wordprocessingDrawing" xmlns:w10="urn:schemas-microsoft-com:office:word" xmlns:w="http://schemas.openxmlformats.org/wordprocessingml/2006/main" xmlns:w14="http://schemas.microsoft.com/office/word/2010/wordml" xmlns:w15="http://schemas.microsoft.com/office/word/2012/wordml" xmlns:w16cex="http://schemas.microsoft.com/office/word/2018/wordml/cex" xmlns:w16cid="http://schemas.microsoft.com/office/word/2016/wordml/cid" xmlns:w16="http://schemas.microsoft.com/office/word/2018/wordml" xmlns:w16sdtdh="http://schemas.microsoft.com/office/word/2020/wordml/sdtdatahash" xmlns:w16se="http://schemas.microsoft.com/office/word/2015/wordml/symex" xmlns:wpg="http://schemas.microsoft.com/office/word/2010/wordprocessingGroup" xmlns:wpi="http://schemas.microsoft.com/office/word/2010/wordprocessingInk" xmlns:wne="http://schemas.microsoft.com/office/word/2006/wordml" xmlns:wps="http://schemas.microsoft.com/office/word/2010/wordprocessingShape" mc:Ignorable="w14 w15 w16se w16cid w16 w16cex w16sdtdh wp14">
+<w:document xmlns:wpc="http://schemas.microsoft.com/office/word/2010/wordprocessingCanvas" xmlns:cx="http://schemas.microsoft.com/office/drawing/2014/chartex" xmlns:cx1="http://schemas.microsoft.com/office/drawing/2015/9/8/chartex" xmlns:mc="http://schemas.openxmlformats.org/markup-compatibility/2006" xmlns:o="urn:schemas-microsoft-com:office:office" xmlns:r="http://schemas.openxmlformats.org/officeDocument/2006/relationships" xmlns:m="http://schemas.openxmlformats.org/officeDocument/2006/math" xmlns:v="urn:schemas-microsoft-com:vml" xmlns:wp14="http://schemas.microsoft.com/office/word/2010/wordprocessingDrawing" xmlns:wp="http://schemas.openxmlformats.org/drawingml/2006/wordprocessingDrawing" xmlns:w10="urn:schemas-microsoft-com:office:word" xmlns:w="http://schemas.openxmlformats.org/wordprocessingml/2006/main" xmlns:w14="http://schemas.microsoft.com/office/word/2010/wordml" xmlns:w15="http://schemas.microsoft.com/office/word/2012/wordml" xmlns:w16se="http://schemas.microsoft.com/office/word/2015/wordml/symex" xmlns:wpg="http://schemas.microsoft.com/office/word/2010/wordprocessingGroup" xmlns:wpi="http://schemas.microsoft.com/office/word/2010/wordprocessingInk" xmlns:wne="http://schemas.microsoft.com/office/word/2006/wordml" xmlns:wps="http://schemas.microsoft.com/office/word/2010/wordprocessingShape" mc:Ignorable="w14 w15 w16se wp14">
   <w:body>
     <w:p>
       <w:pPr>
@@ -1054,6 +1054,1004 @@
       </w:tr>
       <w:tr>
         <w:trPr>
+          <w:trHeight w:val="1032"/>
+        </w:trPr>
+        <w:tc>
+          <w:tcPr>
+            <w:tcW w:w="3877" w:type="dxa"/>
+          </w:tcPr>
+          <w:p>
+            <w:pPr>
+              <w:widowControl w:val="0"/>
+              <w:tabs>
+                <w:tab w:val="left" w:pos="993"/>
+              </w:tabs>
+              <w:autoSpaceDE w:val="0"/>
+              <w:autoSpaceDN w:val="0"/>
+              <w:adjustRightInd w:val="0"/>
+              <w:spacing w:before="0" w:line="252" w:lineRule="auto"/>
+              <w:ind w:right="297"/>
+              <w:rPr>
+                <w:rFonts w:cs="Arial"/>
+                <w:b/>
+                <w:color w:val="FF0000"/>
+                <w:sz w:val="28"/>
+                <w:szCs w:val="32"/>
+              </w:rPr>
+            </w:pPr>
+            <w:r>
+              <w:rPr>
+                <w:rFonts w:cs="Arial"/>
+                <w:b/>
+                <w:color w:val="FF0000"/>
+                <w:sz w:val="28"/>
+                <w:szCs w:val="32"/>
+              </w:rPr>
+              <w:t xml:space="preserve">T.S.6.5.4.1 – </w:t>
+            </w:r>
+            <w:proofErr w:type="spellStart"/>
+            <w:r>
+              <w:rPr>
+                <w:rFonts w:cs="Arial"/>
+                <w:b/>
+                <w:color w:val="FF0000"/>
+                <w:sz w:val="28"/>
+                <w:szCs w:val="32"/>
+              </w:rPr>
+              <w:t>Kramam</w:t>
+            </w:r>
+            <w:proofErr w:type="spellEnd"/>
+          </w:p>
+          <w:p>
+            <w:pPr>
+              <w:widowControl w:val="0"/>
+              <w:tabs>
+                <w:tab w:val="left" w:pos="993"/>
+              </w:tabs>
+              <w:autoSpaceDE w:val="0"/>
+              <w:autoSpaceDN w:val="0"/>
+              <w:adjustRightInd w:val="0"/>
+              <w:spacing w:before="0" w:line="252" w:lineRule="auto"/>
+              <w:ind w:right="297"/>
+              <w:rPr>
+                <w:rFonts w:cs="Arial"/>
+                <w:b/>
+                <w:color w:val="FF0000"/>
+                <w:sz w:val="28"/>
+                <w:szCs w:val="32"/>
+              </w:rPr>
+            </w:pPr>
+            <w:proofErr w:type="spellStart"/>
+            <w:r>
+              <w:rPr>
+                <w:rFonts w:cs="Arial"/>
+                <w:b/>
+                <w:color w:val="FF0000"/>
+                <w:sz w:val="28"/>
+                <w:szCs w:val="32"/>
+              </w:rPr>
+              <w:t>Krama</w:t>
+            </w:r>
+            <w:proofErr w:type="spellEnd"/>
+            <w:r>
+              <w:rPr>
+                <w:rFonts w:cs="Arial"/>
+                <w:b/>
+                <w:color w:val="FF0000"/>
+                <w:sz w:val="28"/>
+                <w:szCs w:val="32"/>
+              </w:rPr>
+              <w:t xml:space="preserve"> </w:t>
+            </w:r>
+            <w:proofErr w:type="spellStart"/>
+            <w:r>
+              <w:rPr>
+                <w:rFonts w:cs="Arial"/>
+                <w:b/>
+                <w:color w:val="FF0000"/>
+                <w:sz w:val="28"/>
+                <w:szCs w:val="32"/>
+              </w:rPr>
+              <w:t>Vaakyam</w:t>
+            </w:r>
+            <w:proofErr w:type="spellEnd"/>
+            <w:r>
+              <w:rPr>
+                <w:rFonts w:cs="Arial"/>
+                <w:b/>
+                <w:color w:val="FF0000"/>
+                <w:sz w:val="28"/>
+                <w:szCs w:val="32"/>
+              </w:rPr>
+              <w:t xml:space="preserve"> No.– </w:t>
+            </w:r>
+            <w:r>
+              <w:rPr>
+                <w:rFonts w:cs="Arial"/>
+                <w:b/>
+                <w:color w:val="FF0000"/>
+                <w:sz w:val="28"/>
+                <w:szCs w:val="32"/>
+              </w:rPr>
+              <w:t>38</w:t>
+            </w:r>
+          </w:p>
+          <w:p>
+            <w:pPr>
+              <w:widowControl w:val="0"/>
+              <w:tabs>
+                <w:tab w:val="left" w:pos="993"/>
+              </w:tabs>
+              <w:autoSpaceDE w:val="0"/>
+              <w:autoSpaceDN w:val="0"/>
+              <w:adjustRightInd w:val="0"/>
+              <w:spacing w:before="0" w:line="252" w:lineRule="auto"/>
+              <w:ind w:right="297"/>
+              <w:rPr>
+                <w:rFonts w:cs="Arial"/>
+                <w:b/>
+                <w:sz w:val="28"/>
+                <w:szCs w:val="32"/>
+              </w:rPr>
+            </w:pPr>
+            <w:proofErr w:type="spellStart"/>
+            <w:r>
+              <w:rPr>
+                <w:rFonts w:cs="Arial"/>
+                <w:b/>
+                <w:color w:val="FF0000"/>
+                <w:sz w:val="28"/>
+                <w:szCs w:val="32"/>
+              </w:rPr>
+              <w:t>Panchaati</w:t>
+            </w:r>
+            <w:proofErr w:type="spellEnd"/>
+            <w:r>
+              <w:rPr>
+                <w:rFonts w:cs="Arial"/>
+                <w:b/>
+                <w:color w:val="FF0000"/>
+                <w:sz w:val="28"/>
+                <w:szCs w:val="32"/>
+              </w:rPr>
+              <w:t xml:space="preserve"> No</w:t>
+            </w:r>
+            <w:r>
+              <w:rPr>
+                <w:rFonts w:cs="Arial"/>
+                <w:b/>
+                <w:color w:val="FF0000"/>
+                <w:szCs w:val="32"/>
+              </w:rPr>
+              <w:t xml:space="preserve">. - </w:t>
+            </w:r>
+            <w:r>
+              <w:rPr>
+                <w:rFonts w:cs="Arial"/>
+                <w:b/>
+                <w:color w:val="FF0000"/>
+                <w:sz w:val="28"/>
+                <w:szCs w:val="32"/>
+              </w:rPr>
+              <w:t>13</w:t>
+            </w:r>
+          </w:p>
+        </w:tc>
+        <w:tc>
+          <w:tcPr>
+            <w:tcW w:w="4738" w:type="dxa"/>
+          </w:tcPr>
+          <w:p>
+            <w:pPr>
+              <w:spacing w:before="0" w:line="240" w:lineRule="auto"/>
+              <w:rPr>
+                <w:rFonts w:ascii="BRH Malayalam Extra" w:eastAsia="Times New Roman" w:hAnsi="BRH Malayalam Extra" w:cs="BRH Malayalam Extra"/>
+                <w:color w:val="000000"/>
+                <w:sz w:val="40"/>
+                <w:szCs w:val="40"/>
+                <w:lang w:val="en-IN" w:eastAsia="en-IN" w:bidi="ml-IN"/>
+              </w:rPr>
+            </w:pPr>
+            <w:proofErr w:type="spellStart"/>
+            <w:r>
+              <w:rPr>
+                <w:rFonts w:ascii="BRH Devanagari Extra" w:hAnsi="BRH Devanagari Extra" w:cs="BRH Devanagari Extra"/>
+                <w:sz w:val="40"/>
+                <w:szCs w:val="40"/>
+              </w:rPr>
+              <w:t>Lå</w:t>
+            </w:r>
+            <w:proofErr w:type="spellEnd"/>
+            <w:r>
+              <w:rPr>
+                <w:rFonts w:ascii="BRH Malayalam Extra" w:hAnsi="BRH Malayalam Extra" w:cs="BRH Devanagari Extra"/>
+                <w:b/>
+                <w:sz w:val="32"/>
+                <w:szCs w:val="40"/>
+              </w:rPr>
+              <w:t>–</w:t>
+            </w:r>
+            <w:proofErr w:type="spellStart"/>
+            <w:r>
+              <w:rPr>
+                <w:rFonts w:ascii="BRH Devanagari Extra" w:hAnsi="BRH Devanagari Extra" w:cs="BRH Devanagari Extra"/>
+                <w:sz w:val="40"/>
+                <w:szCs w:val="40"/>
+              </w:rPr>
+              <w:t>lSìÉ</w:t>
+            </w:r>
+            <w:proofErr w:type="spellEnd"/>
+            <w:r>
+              <w:rPr>
+                <w:rFonts w:ascii="BRH Malayalam Extra" w:hAnsi="BRH Malayalam Extra" w:cs="BRH Devanagari Extra"/>
+                <w:b/>
+                <w:sz w:val="32"/>
+                <w:szCs w:val="40"/>
+              </w:rPr>
+              <w:t>–</w:t>
+            </w:r>
+            <w:proofErr w:type="spellStart"/>
+            <w:r>
+              <w:rPr>
+                <w:rFonts w:ascii="BRH Devanagari Extra" w:hAnsi="BRH Devanagari Extra" w:cs="BRH Devanagari Extra"/>
+                <w:sz w:val="40"/>
+                <w:szCs w:val="40"/>
+              </w:rPr>
+              <w:t>alÉÉ</w:t>
+            </w:r>
+            <w:r>
+              <w:rPr>
+                <w:rFonts w:ascii="BRH Devanagari RN" w:hAnsi="BRH Devanagari RN" w:cs="BRH Devanagari Extra"/>
+                <w:sz w:val="40"/>
+                <w:szCs w:val="40"/>
+              </w:rPr>
+              <w:t>å</w:t>
+            </w:r>
+            <w:proofErr w:type="spellEnd"/>
+            <w:r>
+              <w:rPr>
+                <w:rFonts w:ascii="BRH Devanagari Extra" w:hAnsi="BRH Devanagari Extra" w:cs="BRH Devanagari Extra"/>
+                <w:sz w:val="40"/>
+                <w:szCs w:val="40"/>
+              </w:rPr>
+              <w:t xml:space="preserve"> </w:t>
+            </w:r>
+            <w:proofErr w:type="spellStart"/>
+            <w:r>
+              <w:rPr>
+                <w:rFonts w:ascii="BRH Devanagari Extra" w:hAnsi="BRH Devanagari Extra" w:cs="BRH Devanagari Extra"/>
+                <w:sz w:val="40"/>
+                <w:szCs w:val="40"/>
+              </w:rPr>
+              <w:t>aÉ</w:t>
+            </w:r>
+            <w:proofErr w:type="spellEnd"/>
+            <w:r>
+              <w:rPr>
+                <w:rFonts w:ascii="BRH Devanagari Extra" w:hAnsi="BRH Devanagari Extra" w:cs="BRH Devanagari Extra"/>
+                <w:sz w:val="40"/>
+                <w:szCs w:val="40"/>
+              </w:rPr>
+              <w:t>×</w:t>
+            </w:r>
+            <w:r>
+              <w:rPr>
+                <w:rFonts w:ascii="BRH Malayalam Extra" w:hAnsi="BRH Malayalam Extra" w:cs="BRH Devanagari Extra"/>
+                <w:b/>
+                <w:sz w:val="32"/>
+                <w:szCs w:val="40"/>
+              </w:rPr>
+              <w:t>–</w:t>
+            </w:r>
+            <w:r>
+              <w:rPr>
+                <w:rFonts w:ascii="BRH Devanagari Extra" w:hAnsi="BRH Devanagari Extra" w:cs="BRH Devanagari Extra"/>
+                <w:sz w:val="40"/>
+                <w:szCs w:val="40"/>
+              </w:rPr>
+              <w:t>½</w:t>
+            </w:r>
+            <w:r>
+              <w:rPr>
+                <w:rFonts w:ascii="BRH Devanagari Extra" w:hAnsi="BRH Devanagari Extra" w:cs="BRH Devanagari Extra"/>
+                <w:sz w:val="40"/>
+                <w:szCs w:val="40"/>
+                <w:highlight w:val="yellow"/>
+              </w:rPr>
+              <w:t>irÉ</w:t>
+            </w:r>
+            <w:r>
+              <w:rPr>
+                <w:rFonts w:ascii="BRH Devanagari RN" w:hAnsi="BRH Devanagari RN" w:cs="BRH Devanagari Extra"/>
+                <w:sz w:val="40"/>
+                <w:szCs w:val="40"/>
+                <w:highlight w:val="yellow"/>
+              </w:rPr>
+              <w:t>å</w:t>
+            </w:r>
+            <w:r>
+              <w:rPr>
+                <w:rFonts w:ascii="BRH Devanagari Extra" w:hAnsi="BRH Devanagari Extra" w:cs="BRH Devanagari Extra"/>
+                <w:sz w:val="40"/>
+                <w:szCs w:val="40"/>
+                <w:highlight w:val="yellow"/>
+              </w:rPr>
+              <w:t>ÿ</w:t>
+            </w:r>
+            <w:r>
+              <w:rPr>
+                <w:rFonts w:ascii="BRH Devanagari Extra" w:hAnsi="BRH Devanagari Extra" w:cs="BRH Devanagari Extra"/>
+                <w:sz w:val="40"/>
+                <w:szCs w:val="40"/>
+              </w:rPr>
+              <w:t xml:space="preserve"> |</w:t>
+            </w:r>
+          </w:p>
+        </w:tc>
+        <w:tc>
+          <w:tcPr>
+            <w:tcW w:w="5220" w:type="dxa"/>
+          </w:tcPr>
+          <w:p>
+            <w:pPr>
+              <w:spacing w:before="0" w:line="240" w:lineRule="auto"/>
+              <w:rPr>
+                <w:rFonts w:ascii="BRH Malayalam Extra" w:eastAsia="Times New Roman" w:hAnsi="BRH Malayalam Extra" w:cs="BRH Malayalam Extra"/>
+                <w:color w:val="000000"/>
+                <w:sz w:val="40"/>
+                <w:szCs w:val="40"/>
+                <w:lang w:val="en-IN" w:eastAsia="en-IN" w:bidi="ml-IN"/>
+              </w:rPr>
+            </w:pPr>
+            <w:proofErr w:type="spellStart"/>
+            <w:r>
+              <w:rPr>
+                <w:rFonts w:ascii="BRH Devanagari Extra" w:hAnsi="BRH Devanagari Extra" w:cs="BRH Devanagari Extra"/>
+                <w:sz w:val="40"/>
+                <w:szCs w:val="40"/>
+              </w:rPr>
+              <w:t>Lå</w:t>
+            </w:r>
+            <w:proofErr w:type="spellEnd"/>
+            <w:r>
+              <w:rPr>
+                <w:rFonts w:ascii="BRH Malayalam Extra" w:hAnsi="BRH Malayalam Extra" w:cs="BRH Devanagari Extra"/>
+                <w:b/>
+                <w:sz w:val="32"/>
+                <w:szCs w:val="40"/>
+              </w:rPr>
+              <w:t>–</w:t>
+            </w:r>
+            <w:proofErr w:type="spellStart"/>
+            <w:r>
+              <w:rPr>
+                <w:rFonts w:ascii="BRH Devanagari Extra" w:hAnsi="BRH Devanagari Extra" w:cs="BRH Devanagari Extra"/>
+                <w:sz w:val="40"/>
+                <w:szCs w:val="40"/>
+              </w:rPr>
+              <w:t>lSìÉ</w:t>
+            </w:r>
+            <w:proofErr w:type="spellEnd"/>
+            <w:r>
+              <w:rPr>
+                <w:rFonts w:ascii="BRH Malayalam Extra" w:hAnsi="BRH Malayalam Extra" w:cs="BRH Devanagari Extra"/>
+                <w:b/>
+                <w:sz w:val="32"/>
+                <w:szCs w:val="40"/>
+              </w:rPr>
+              <w:t>–</w:t>
+            </w:r>
+            <w:proofErr w:type="spellStart"/>
+            <w:r>
+              <w:rPr>
+                <w:rFonts w:ascii="BRH Devanagari Extra" w:hAnsi="BRH Devanagari Extra" w:cs="BRH Devanagari Extra"/>
+                <w:sz w:val="40"/>
+                <w:szCs w:val="40"/>
+              </w:rPr>
+              <w:t>alÉÉ</w:t>
+            </w:r>
+            <w:r>
+              <w:rPr>
+                <w:rFonts w:ascii="BRH Devanagari RN" w:hAnsi="BRH Devanagari RN" w:cs="BRH Devanagari Extra"/>
+                <w:sz w:val="40"/>
+                <w:szCs w:val="40"/>
+              </w:rPr>
+              <w:t>å</w:t>
+            </w:r>
+            <w:proofErr w:type="spellEnd"/>
+            <w:r>
+              <w:rPr>
+                <w:rFonts w:ascii="BRH Devanagari Extra" w:hAnsi="BRH Devanagari Extra" w:cs="BRH Devanagari Extra"/>
+                <w:sz w:val="40"/>
+                <w:szCs w:val="40"/>
+              </w:rPr>
+              <w:t xml:space="preserve"> </w:t>
+            </w:r>
+            <w:proofErr w:type="spellStart"/>
+            <w:r>
+              <w:rPr>
+                <w:rFonts w:ascii="BRH Devanagari Extra" w:hAnsi="BRH Devanagari Extra" w:cs="BRH Devanagari Extra"/>
+                <w:sz w:val="40"/>
+                <w:szCs w:val="40"/>
+              </w:rPr>
+              <w:t>aÉ</w:t>
+            </w:r>
+            <w:proofErr w:type="spellEnd"/>
+            <w:r>
+              <w:rPr>
+                <w:rFonts w:ascii="BRH Devanagari Extra" w:hAnsi="BRH Devanagari Extra" w:cs="BRH Devanagari Extra"/>
+                <w:sz w:val="40"/>
+                <w:szCs w:val="40"/>
+              </w:rPr>
+              <w:t>×</w:t>
+            </w:r>
+            <w:r>
+              <w:rPr>
+                <w:rFonts w:ascii="BRH Malayalam Extra" w:hAnsi="BRH Malayalam Extra" w:cs="BRH Devanagari Extra"/>
+                <w:b/>
+                <w:sz w:val="32"/>
+                <w:szCs w:val="40"/>
+              </w:rPr>
+              <w:t>–</w:t>
+            </w:r>
+            <w:r>
+              <w:rPr>
+                <w:rFonts w:ascii="BRH Devanagari Extra" w:hAnsi="BRH Devanagari Extra" w:cs="BRH Devanagari Extra"/>
+                <w:sz w:val="40"/>
+                <w:szCs w:val="40"/>
+              </w:rPr>
+              <w:t>½</w:t>
+            </w:r>
+            <w:r>
+              <w:rPr>
+                <w:rFonts w:ascii="BRH Devanagari Extra" w:hAnsi="BRH Devanagari Extra" w:cs="BRH Devanagari Extra"/>
+                <w:sz w:val="40"/>
+                <w:szCs w:val="40"/>
+                <w:highlight w:val="green"/>
+              </w:rPr>
+              <w:t>iÉ</w:t>
+            </w:r>
+            <w:r>
+              <w:rPr>
+                <w:rFonts w:ascii="BRH Devanagari RN" w:hAnsi="BRH Devanagari RN" w:cs="BRH Devanagari Extra"/>
+                <w:sz w:val="40"/>
+                <w:szCs w:val="40"/>
+                <w:highlight w:val="green"/>
+              </w:rPr>
+              <w:t>å</w:t>
+            </w:r>
+            <w:r>
+              <w:rPr>
+                <w:rFonts w:ascii="BRH Devanagari Extra" w:hAnsi="BRH Devanagari Extra" w:cs="BRH Devanagari Extra"/>
+                <w:sz w:val="40"/>
+                <w:szCs w:val="40"/>
+                <w:highlight w:val="green"/>
+              </w:rPr>
+              <w:t>ÿ</w:t>
+            </w:r>
+            <w:r>
+              <w:rPr>
+                <w:rFonts w:ascii="BRH Devanagari Extra" w:hAnsi="BRH Devanagari Extra" w:cs="BRH Devanagari Extra"/>
+                <w:sz w:val="40"/>
+                <w:szCs w:val="40"/>
+              </w:rPr>
+              <w:t xml:space="preserve"> |</w:t>
+            </w:r>
+          </w:p>
+        </w:tc>
+      </w:tr>
+      <w:tr>
+        <w:trPr>
+          <w:trHeight w:val="1113"/>
+        </w:trPr>
+        <w:tc>
+          <w:tcPr>
+            <w:tcW w:w="3877" w:type="dxa"/>
+          </w:tcPr>
+          <w:p>
+            <w:pPr>
+              <w:widowControl w:val="0"/>
+              <w:tabs>
+                <w:tab w:val="left" w:pos="993"/>
+              </w:tabs>
+              <w:autoSpaceDE w:val="0"/>
+              <w:autoSpaceDN w:val="0"/>
+              <w:adjustRightInd w:val="0"/>
+              <w:spacing w:before="0" w:line="252" w:lineRule="auto"/>
+              <w:ind w:right="297"/>
+              <w:rPr>
+                <w:rFonts w:cs="Arial"/>
+                <w:b/>
+                <w:color w:val="FF0000"/>
+                <w:sz w:val="28"/>
+                <w:szCs w:val="32"/>
+              </w:rPr>
+            </w:pPr>
+            <w:r>
+              <w:rPr>
+                <w:rFonts w:cs="Arial"/>
+                <w:b/>
+                <w:color w:val="FF0000"/>
+                <w:sz w:val="28"/>
+                <w:szCs w:val="32"/>
+              </w:rPr>
+              <w:t>T.S.6.5.4.</w:t>
+            </w:r>
+            <w:r>
+              <w:rPr>
+                <w:rFonts w:cs="Arial"/>
+                <w:b/>
+                <w:color w:val="FF0000"/>
+                <w:sz w:val="28"/>
+                <w:szCs w:val="32"/>
+              </w:rPr>
+              <w:t>2</w:t>
+            </w:r>
+            <w:r>
+              <w:rPr>
+                <w:rFonts w:cs="Arial"/>
+                <w:b/>
+                <w:color w:val="FF0000"/>
+                <w:sz w:val="28"/>
+                <w:szCs w:val="32"/>
+              </w:rPr>
+              <w:t xml:space="preserve"> – </w:t>
+            </w:r>
+            <w:proofErr w:type="spellStart"/>
+            <w:r>
+              <w:rPr>
+                <w:rFonts w:cs="Arial"/>
+                <w:b/>
+                <w:color w:val="FF0000"/>
+                <w:sz w:val="28"/>
+                <w:szCs w:val="32"/>
+              </w:rPr>
+              <w:t>Kramam</w:t>
+            </w:r>
+            <w:proofErr w:type="spellEnd"/>
+          </w:p>
+          <w:p>
+            <w:pPr>
+              <w:widowControl w:val="0"/>
+              <w:tabs>
+                <w:tab w:val="left" w:pos="993"/>
+              </w:tabs>
+              <w:autoSpaceDE w:val="0"/>
+              <w:autoSpaceDN w:val="0"/>
+              <w:adjustRightInd w:val="0"/>
+              <w:spacing w:before="0" w:line="252" w:lineRule="auto"/>
+              <w:ind w:right="297"/>
+              <w:rPr>
+                <w:rFonts w:cs="Arial"/>
+                <w:b/>
+                <w:color w:val="FF0000"/>
+                <w:sz w:val="28"/>
+                <w:szCs w:val="32"/>
+              </w:rPr>
+            </w:pPr>
+            <w:proofErr w:type="spellStart"/>
+            <w:r>
+              <w:rPr>
+                <w:rFonts w:cs="Arial"/>
+                <w:b/>
+                <w:color w:val="FF0000"/>
+                <w:sz w:val="28"/>
+                <w:szCs w:val="32"/>
+              </w:rPr>
+              <w:t>Krama</w:t>
+            </w:r>
+            <w:proofErr w:type="spellEnd"/>
+            <w:r>
+              <w:rPr>
+                <w:rFonts w:cs="Arial"/>
+                <w:b/>
+                <w:color w:val="FF0000"/>
+                <w:sz w:val="28"/>
+                <w:szCs w:val="32"/>
+              </w:rPr>
+              <w:t xml:space="preserve"> </w:t>
+            </w:r>
+            <w:proofErr w:type="spellStart"/>
+            <w:r>
+              <w:rPr>
+                <w:rFonts w:cs="Arial"/>
+                <w:b/>
+                <w:color w:val="FF0000"/>
+                <w:sz w:val="28"/>
+                <w:szCs w:val="32"/>
+              </w:rPr>
+              <w:t>Vaakyam</w:t>
+            </w:r>
+            <w:proofErr w:type="spellEnd"/>
+            <w:r>
+              <w:rPr>
+                <w:rFonts w:cs="Arial"/>
+                <w:b/>
+                <w:color w:val="FF0000"/>
+                <w:sz w:val="28"/>
+                <w:szCs w:val="32"/>
+              </w:rPr>
+              <w:t xml:space="preserve"> No.– </w:t>
+            </w:r>
+            <w:r>
+              <w:rPr>
+                <w:rFonts w:cs="Arial"/>
+                <w:b/>
+                <w:color w:val="FF0000"/>
+                <w:sz w:val="28"/>
+                <w:szCs w:val="32"/>
+              </w:rPr>
+              <w:t>2</w:t>
+            </w:r>
+          </w:p>
+          <w:p>
+            <w:pPr>
+              <w:widowControl w:val="0"/>
+              <w:tabs>
+                <w:tab w:val="left" w:pos="993"/>
+              </w:tabs>
+              <w:autoSpaceDE w:val="0"/>
+              <w:autoSpaceDN w:val="0"/>
+              <w:adjustRightInd w:val="0"/>
+              <w:spacing w:before="0" w:line="252" w:lineRule="auto"/>
+              <w:ind w:right="297"/>
+              <w:rPr>
+                <w:rFonts w:cs="Arial"/>
+                <w:b/>
+                <w:sz w:val="28"/>
+                <w:szCs w:val="32"/>
+              </w:rPr>
+            </w:pPr>
+            <w:proofErr w:type="spellStart"/>
+            <w:r>
+              <w:rPr>
+                <w:rFonts w:cs="Arial"/>
+                <w:b/>
+                <w:color w:val="FF0000"/>
+                <w:sz w:val="28"/>
+                <w:szCs w:val="32"/>
+              </w:rPr>
+              <w:t>Panchaati</w:t>
+            </w:r>
+            <w:proofErr w:type="spellEnd"/>
+            <w:r>
+              <w:rPr>
+                <w:rFonts w:cs="Arial"/>
+                <w:b/>
+                <w:color w:val="FF0000"/>
+                <w:sz w:val="28"/>
+                <w:szCs w:val="32"/>
+              </w:rPr>
+              <w:t xml:space="preserve"> No</w:t>
+            </w:r>
+            <w:r>
+              <w:rPr>
+                <w:rFonts w:cs="Arial"/>
+                <w:b/>
+                <w:color w:val="FF0000"/>
+                <w:szCs w:val="32"/>
+              </w:rPr>
+              <w:t xml:space="preserve">. - </w:t>
+            </w:r>
+            <w:r>
+              <w:rPr>
+                <w:rFonts w:cs="Arial"/>
+                <w:b/>
+                <w:color w:val="FF0000"/>
+                <w:sz w:val="28"/>
+                <w:szCs w:val="32"/>
+              </w:rPr>
+              <w:t>1</w:t>
+            </w:r>
+            <w:r>
+              <w:rPr>
+                <w:rFonts w:cs="Arial"/>
+                <w:b/>
+                <w:color w:val="FF0000"/>
+                <w:sz w:val="28"/>
+                <w:szCs w:val="32"/>
+              </w:rPr>
+              <w:t>4</w:t>
+            </w:r>
+          </w:p>
+        </w:tc>
+        <w:tc>
+          <w:tcPr>
+            <w:tcW w:w="4738" w:type="dxa"/>
+          </w:tcPr>
+          <w:p>
+            <w:pPr>
+              <w:spacing w:before="0" w:line="240" w:lineRule="auto"/>
+              <w:rPr>
+                <w:rFonts w:ascii="BRH Malayalam Extra" w:eastAsia="Times New Roman" w:hAnsi="BRH Malayalam Extra" w:cs="BRH Malayalam Extra"/>
+                <w:color w:val="000000"/>
+                <w:sz w:val="40"/>
+                <w:szCs w:val="40"/>
+                <w:lang w:val="en-IN" w:eastAsia="en-IN" w:bidi="ml-IN"/>
+              </w:rPr>
+            </w:pPr>
+            <w:proofErr w:type="spellStart"/>
+            <w:r>
+              <w:rPr>
+                <w:rFonts w:ascii="BRH Devanagari Extra" w:hAnsi="BRH Devanagari Extra" w:cs="BRH Devanagari Extra"/>
+                <w:sz w:val="40"/>
+                <w:szCs w:val="40"/>
+              </w:rPr>
+              <w:t>xÉuÉÉïÿÈ</w:t>
+            </w:r>
+            <w:proofErr w:type="spellEnd"/>
+            <w:r>
+              <w:rPr>
+                <w:rFonts w:ascii="BRH Devanagari Extra" w:hAnsi="BRH Devanagari Extra" w:cs="BRH Devanagari Extra"/>
+                <w:sz w:val="40"/>
+                <w:szCs w:val="40"/>
+              </w:rPr>
+              <w:t xml:space="preserve"> </w:t>
+            </w:r>
+            <w:proofErr w:type="spellStart"/>
+            <w:r>
+              <w:rPr>
+                <w:rFonts w:ascii="BRH Devanagari Extra" w:hAnsi="BRH Devanagari Extra" w:cs="BRH Devanagari Extra"/>
+                <w:sz w:val="40"/>
+                <w:szCs w:val="40"/>
+              </w:rPr>
+              <w:t>mÉë</w:t>
+            </w:r>
+            <w:proofErr w:type="spellEnd"/>
+            <w:r>
+              <w:rPr>
+                <w:rFonts w:ascii="BRH Malayalam Extra" w:hAnsi="BRH Malayalam Extra" w:cs="BRH Devanagari Extra"/>
+                <w:b/>
+                <w:sz w:val="32"/>
+                <w:szCs w:val="40"/>
+              </w:rPr>
+              <w:t>–</w:t>
+            </w:r>
+            <w:proofErr w:type="spellStart"/>
+            <w:r>
+              <w:rPr>
+                <w:rFonts w:ascii="BRH Devanagari Extra" w:hAnsi="BRH Devanagari Extra" w:cs="BRH Devanagari Extra"/>
+                <w:sz w:val="40"/>
+                <w:szCs w:val="40"/>
+              </w:rPr>
+              <w:t>eÉÉÈ</w:t>
+            </w:r>
+            <w:proofErr w:type="spellEnd"/>
+            <w:r>
+              <w:rPr>
+                <w:rFonts w:ascii="BRH Devanagari Extra" w:hAnsi="BRH Devanagari Extra" w:cs="BRH Devanagari Extra"/>
+                <w:sz w:val="40"/>
+                <w:szCs w:val="40"/>
+              </w:rPr>
+              <w:t xml:space="preserve"> | </w:t>
+            </w:r>
+            <w:proofErr w:type="spellStart"/>
+            <w:r>
+              <w:rPr>
+                <w:rFonts w:ascii="BRH Devanagari Extra" w:hAnsi="BRH Devanagari Extra" w:cs="BRH Devanagari Extra"/>
+                <w:sz w:val="40"/>
+                <w:szCs w:val="40"/>
+              </w:rPr>
+              <w:t>mÉë</w:t>
+            </w:r>
+            <w:proofErr w:type="spellEnd"/>
+            <w:r>
+              <w:rPr>
+                <w:rFonts w:ascii="BRH Malayalam Extra" w:hAnsi="BRH Malayalam Extra" w:cs="BRH Devanagari Extra"/>
+                <w:b/>
+                <w:sz w:val="32"/>
+                <w:szCs w:val="40"/>
+              </w:rPr>
+              <w:t>–</w:t>
+            </w:r>
+            <w:proofErr w:type="spellStart"/>
+            <w:r>
+              <w:rPr>
+                <w:rFonts w:ascii="BRH Devanagari Extra" w:hAnsi="BRH Devanagari Extra" w:cs="BRH Devanagari Extra"/>
+                <w:sz w:val="40"/>
+                <w:szCs w:val="40"/>
+                <w:highlight w:val="yellow"/>
+              </w:rPr>
+              <w:t>eÉÉ</w:t>
+            </w:r>
+            <w:proofErr w:type="spellEnd"/>
+            <w:r>
+              <w:rPr>
+                <w:rFonts w:ascii="BRH Devanagari Extra" w:hAnsi="BRH Devanagari Extra" w:cs="BRH Devanagari Extra"/>
+                <w:sz w:val="40"/>
+                <w:szCs w:val="40"/>
+              </w:rPr>
+              <w:t xml:space="preserve"> </w:t>
+            </w:r>
+            <w:proofErr w:type="spellStart"/>
+            <w:r>
+              <w:rPr>
+                <w:rFonts w:ascii="BRH Devanagari Extra" w:hAnsi="BRH Devanagari Extra" w:cs="BRH Devanagari Extra"/>
+                <w:sz w:val="40"/>
+                <w:szCs w:val="40"/>
+              </w:rPr>
+              <w:t>mÉë</w:t>
+            </w:r>
+            <w:proofErr w:type="spellEnd"/>
+            <w:r>
+              <w:rPr>
+                <w:rFonts w:ascii="BRH Malayalam Extra" w:hAnsi="BRH Malayalam Extra" w:cs="BRH Devanagari Extra"/>
+                <w:b/>
+                <w:sz w:val="32"/>
+                <w:szCs w:val="40"/>
+              </w:rPr>
+              <w:t>–</w:t>
+            </w:r>
+            <w:proofErr w:type="spellStart"/>
+            <w:r>
+              <w:rPr>
+                <w:rFonts w:ascii="BRH Devanagari Extra" w:hAnsi="BRH Devanagari Extra" w:cs="BRH Devanagari Extra"/>
+                <w:sz w:val="40"/>
+                <w:szCs w:val="40"/>
+              </w:rPr>
+              <w:t>irÉXçXèû</w:t>
+            </w:r>
+            <w:proofErr w:type="spellEnd"/>
+            <w:r>
+              <w:rPr>
+                <w:rFonts w:ascii="BRH Devanagari Extra" w:hAnsi="BRH Devanagari Extra" w:cs="BRH Devanagari Extra"/>
+                <w:sz w:val="40"/>
+                <w:szCs w:val="40"/>
+              </w:rPr>
+              <w:t xml:space="preserve"> |</w:t>
+            </w:r>
+          </w:p>
+        </w:tc>
+        <w:tc>
+          <w:tcPr>
+            <w:tcW w:w="5220" w:type="dxa"/>
+          </w:tcPr>
+          <w:p>
+            <w:pPr>
+              <w:spacing w:before="0" w:line="240" w:lineRule="auto"/>
+              <w:rPr>
+                <w:rFonts w:ascii="BRH Malayalam Extra" w:eastAsia="Times New Roman" w:hAnsi="BRH Malayalam Extra" w:cs="BRH Malayalam Extra"/>
+                <w:color w:val="000000"/>
+                <w:sz w:val="40"/>
+                <w:szCs w:val="40"/>
+                <w:lang w:val="en-IN" w:eastAsia="en-IN" w:bidi="ml-IN"/>
+              </w:rPr>
+            </w:pPr>
+            <w:proofErr w:type="spellStart"/>
+            <w:r>
+              <w:rPr>
+                <w:rFonts w:ascii="BRH Devanagari Extra" w:hAnsi="BRH Devanagari Extra" w:cs="BRH Devanagari Extra"/>
+                <w:sz w:val="40"/>
+                <w:szCs w:val="40"/>
+              </w:rPr>
+              <w:t>xÉuÉÉïÿÈ</w:t>
+            </w:r>
+            <w:proofErr w:type="spellEnd"/>
+            <w:r>
+              <w:rPr>
+                <w:rFonts w:ascii="BRH Devanagari Extra" w:hAnsi="BRH Devanagari Extra" w:cs="BRH Devanagari Extra"/>
+                <w:sz w:val="40"/>
+                <w:szCs w:val="40"/>
+              </w:rPr>
+              <w:t xml:space="preserve"> </w:t>
+            </w:r>
+            <w:proofErr w:type="spellStart"/>
+            <w:r>
+              <w:rPr>
+                <w:rFonts w:ascii="BRH Devanagari Extra" w:hAnsi="BRH Devanagari Extra" w:cs="BRH Devanagari Extra"/>
+                <w:sz w:val="40"/>
+                <w:szCs w:val="40"/>
+              </w:rPr>
+              <w:t>mÉë</w:t>
+            </w:r>
+            <w:proofErr w:type="spellEnd"/>
+            <w:r>
+              <w:rPr>
+                <w:rFonts w:ascii="BRH Malayalam Extra" w:hAnsi="BRH Malayalam Extra" w:cs="BRH Devanagari Extra"/>
+                <w:b/>
+                <w:sz w:val="32"/>
+                <w:szCs w:val="40"/>
+              </w:rPr>
+              <w:t>–</w:t>
+            </w:r>
+            <w:proofErr w:type="spellStart"/>
+            <w:r>
+              <w:rPr>
+                <w:rFonts w:ascii="BRH Devanagari Extra" w:hAnsi="BRH Devanagari Extra" w:cs="BRH Devanagari Extra"/>
+                <w:sz w:val="40"/>
+                <w:szCs w:val="40"/>
+              </w:rPr>
+              <w:t>eÉÉÈ</w:t>
+            </w:r>
+            <w:proofErr w:type="spellEnd"/>
+            <w:r>
+              <w:rPr>
+                <w:rFonts w:ascii="BRH Devanagari Extra" w:hAnsi="BRH Devanagari Extra" w:cs="BRH Devanagari Extra"/>
+                <w:sz w:val="40"/>
+                <w:szCs w:val="40"/>
+              </w:rPr>
+              <w:t xml:space="preserve"> | </w:t>
+            </w:r>
+            <w:proofErr w:type="spellStart"/>
+            <w:r>
+              <w:rPr>
+                <w:rFonts w:ascii="BRH Devanagari Extra" w:hAnsi="BRH Devanagari Extra" w:cs="BRH Devanagari Extra"/>
+                <w:sz w:val="40"/>
+                <w:szCs w:val="40"/>
+              </w:rPr>
+              <w:t>mÉë</w:t>
+            </w:r>
+            <w:proofErr w:type="spellEnd"/>
+            <w:r>
+              <w:rPr>
+                <w:rFonts w:ascii="BRH Malayalam Extra" w:hAnsi="BRH Malayalam Extra" w:cs="BRH Devanagari Extra"/>
+                <w:b/>
+                <w:sz w:val="32"/>
+                <w:szCs w:val="40"/>
+              </w:rPr>
+              <w:t>–</w:t>
+            </w:r>
+            <w:proofErr w:type="spellStart"/>
+            <w:r>
+              <w:rPr>
+                <w:rFonts w:ascii="BRH Devanagari Extra" w:hAnsi="BRH Devanagari Extra" w:cs="BRH Devanagari Extra"/>
+                <w:sz w:val="40"/>
+                <w:szCs w:val="40"/>
+                <w:highlight w:val="green"/>
+              </w:rPr>
+              <w:t>eÉÉÈ</w:t>
+            </w:r>
+            <w:proofErr w:type="spellEnd"/>
+            <w:r>
+              <w:rPr>
+                <w:rFonts w:ascii="BRH Devanagari Extra" w:hAnsi="BRH Devanagari Extra" w:cs="BRH Devanagari Extra"/>
+                <w:sz w:val="40"/>
+                <w:szCs w:val="40"/>
+              </w:rPr>
+              <w:t xml:space="preserve"> </w:t>
+            </w:r>
+            <w:proofErr w:type="spellStart"/>
+            <w:r>
+              <w:rPr>
+                <w:rFonts w:ascii="BRH Devanagari Extra" w:hAnsi="BRH Devanagari Extra" w:cs="BRH Devanagari Extra"/>
+                <w:sz w:val="40"/>
+                <w:szCs w:val="40"/>
+              </w:rPr>
+              <w:t>mÉë</w:t>
+            </w:r>
+            <w:proofErr w:type="spellEnd"/>
+            <w:r>
+              <w:rPr>
+                <w:rFonts w:ascii="BRH Malayalam Extra" w:hAnsi="BRH Malayalam Extra" w:cs="BRH Devanagari Extra"/>
+                <w:b/>
+                <w:sz w:val="32"/>
+                <w:szCs w:val="40"/>
+              </w:rPr>
+              <w:t>–</w:t>
+            </w:r>
+            <w:proofErr w:type="spellStart"/>
+            <w:r>
+              <w:rPr>
+                <w:rFonts w:ascii="BRH Devanagari Extra" w:hAnsi="BRH Devanagari Extra" w:cs="BRH Devanagari Extra"/>
+                <w:sz w:val="40"/>
+                <w:szCs w:val="40"/>
+              </w:rPr>
+              <w:t>irÉXçXèû</w:t>
+            </w:r>
+            <w:proofErr w:type="spellEnd"/>
+            <w:r>
+              <w:rPr>
+                <w:rFonts w:ascii="BRH Devanagari Extra" w:hAnsi="BRH Devanagari Extra" w:cs="BRH Devanagari Extra"/>
+                <w:sz w:val="40"/>
+                <w:szCs w:val="40"/>
+              </w:rPr>
+              <w:t xml:space="preserve"> |</w:t>
+            </w:r>
+          </w:p>
+        </w:tc>
+      </w:tr>
+      <w:tr>
+        <w:trPr>
           <w:trHeight w:val="1121"/>
         </w:trPr>
         <w:tc>
@@ -1085,8 +2083,19 @@
                 <w:sz w:val="28"/>
                 <w:szCs w:val="32"/>
               </w:rPr>
-              <w:t>T.S.6.5.6.5 – Kramam</w:t>
-            </w:r>
+              <w:t xml:space="preserve">T.S.6.5.6.5 – </w:t>
+            </w:r>
+            <w:proofErr w:type="spellStart"/>
+            <w:r>
+              <w:rPr>
+                <w:rFonts w:cs="Arial"/>
+                <w:b/>
+                <w:sz w:val="28"/>
+                <w:szCs w:val="32"/>
+              </w:rPr>
+              <w:t>Kramam</w:t>
+            </w:r>
+            <w:proofErr w:type="spellEnd"/>
           </w:p>
           <w:p>
             <w:pPr>
@@ -1435,6 +2444,616 @@
                 <w:szCs w:val="40"/>
               </w:rPr>
               <w:t>ç</w:t>
+            </w:r>
+            <w:proofErr w:type="spellEnd"/>
+            <w:r>
+              <w:rPr>
+                <w:rFonts w:ascii="BRH Devanagari Extra" w:hAnsi="BRH Devanagari Extra" w:cs="BRH Devanagari Extra"/>
+                <w:sz w:val="40"/>
+                <w:szCs w:val="40"/>
+              </w:rPr>
+              <w:t xml:space="preserve"> |</w:t>
+            </w:r>
+          </w:p>
+        </w:tc>
+      </w:tr>
+      <w:tr>
+        <w:trPr>
+          <w:trHeight w:val="1451"/>
+        </w:trPr>
+        <w:tc>
+          <w:tcPr>
+            <w:tcW w:w="3877" w:type="dxa"/>
+          </w:tcPr>
+          <w:p>
+            <w:pPr>
+              <w:widowControl w:val="0"/>
+              <w:tabs>
+                <w:tab w:val="left" w:pos="993"/>
+              </w:tabs>
+              <w:autoSpaceDE w:val="0"/>
+              <w:autoSpaceDN w:val="0"/>
+              <w:adjustRightInd w:val="0"/>
+              <w:spacing w:before="0" w:line="252" w:lineRule="auto"/>
+              <w:ind w:right="297"/>
+              <w:rPr>
+                <w:rFonts w:cs="Arial"/>
+                <w:b/>
+                <w:color w:val="FF0000"/>
+                <w:sz w:val="28"/>
+                <w:szCs w:val="32"/>
+              </w:rPr>
+            </w:pPr>
+            <w:r>
+              <w:rPr>
+                <w:rFonts w:cs="Arial"/>
+                <w:b/>
+                <w:color w:val="FF0000"/>
+                <w:sz w:val="28"/>
+                <w:szCs w:val="32"/>
+              </w:rPr>
+              <w:t>T.S.6.5.</w:t>
+            </w:r>
+            <w:r>
+              <w:rPr>
+                <w:rFonts w:cs="Arial"/>
+                <w:b/>
+                <w:color w:val="FF0000"/>
+                <w:sz w:val="28"/>
+                <w:szCs w:val="32"/>
+              </w:rPr>
+              <w:t>7.1</w:t>
+            </w:r>
+            <w:r>
+              <w:rPr>
+                <w:rFonts w:cs="Arial"/>
+                <w:b/>
+                <w:color w:val="FF0000"/>
+                <w:sz w:val="28"/>
+                <w:szCs w:val="32"/>
+              </w:rPr>
+              <w:t xml:space="preserve"> – </w:t>
+            </w:r>
+            <w:proofErr w:type="spellStart"/>
+            <w:r>
+              <w:rPr>
+                <w:rFonts w:cs="Arial"/>
+                <w:b/>
+                <w:color w:val="FF0000"/>
+                <w:sz w:val="28"/>
+                <w:szCs w:val="32"/>
+              </w:rPr>
+              <w:t>Kramam</w:t>
+            </w:r>
+            <w:proofErr w:type="spellEnd"/>
+          </w:p>
+          <w:p>
+            <w:pPr>
+              <w:widowControl w:val="0"/>
+              <w:tabs>
+                <w:tab w:val="left" w:pos="993"/>
+              </w:tabs>
+              <w:autoSpaceDE w:val="0"/>
+              <w:autoSpaceDN w:val="0"/>
+              <w:adjustRightInd w:val="0"/>
+              <w:spacing w:before="0" w:line="252" w:lineRule="auto"/>
+              <w:ind w:right="297"/>
+              <w:rPr>
+                <w:rFonts w:cs="Arial"/>
+                <w:b/>
+                <w:color w:val="FF0000"/>
+                <w:sz w:val="28"/>
+                <w:szCs w:val="32"/>
+              </w:rPr>
+            </w:pPr>
+            <w:proofErr w:type="spellStart"/>
+            <w:r>
+              <w:rPr>
+                <w:rFonts w:cs="Arial"/>
+                <w:b/>
+                <w:color w:val="FF0000"/>
+                <w:sz w:val="28"/>
+                <w:szCs w:val="32"/>
+              </w:rPr>
+              <w:t>Krama</w:t>
+            </w:r>
+            <w:proofErr w:type="spellEnd"/>
+            <w:r>
+              <w:rPr>
+                <w:rFonts w:cs="Arial"/>
+                <w:b/>
+                <w:color w:val="FF0000"/>
+                <w:sz w:val="28"/>
+                <w:szCs w:val="32"/>
+              </w:rPr>
+              <w:t xml:space="preserve"> </w:t>
+            </w:r>
+            <w:proofErr w:type="spellStart"/>
+            <w:r>
+              <w:rPr>
+                <w:rFonts w:cs="Arial"/>
+                <w:b/>
+                <w:color w:val="FF0000"/>
+                <w:sz w:val="28"/>
+                <w:szCs w:val="32"/>
+              </w:rPr>
+              <w:t>Vaakyam</w:t>
+            </w:r>
+            <w:proofErr w:type="spellEnd"/>
+            <w:r>
+              <w:rPr>
+                <w:rFonts w:cs="Arial"/>
+                <w:b/>
+                <w:color w:val="FF0000"/>
+                <w:sz w:val="28"/>
+                <w:szCs w:val="32"/>
+              </w:rPr>
+              <w:t xml:space="preserve"> No.– </w:t>
+            </w:r>
+            <w:r>
+              <w:rPr>
+                <w:rFonts w:cs="Arial"/>
+                <w:b/>
+                <w:color w:val="FF0000"/>
+                <w:sz w:val="28"/>
+                <w:szCs w:val="32"/>
+              </w:rPr>
+              <w:t>4</w:t>
+            </w:r>
+          </w:p>
+          <w:p>
+            <w:pPr>
+              <w:widowControl w:val="0"/>
+              <w:tabs>
+                <w:tab w:val="left" w:pos="993"/>
+              </w:tabs>
+              <w:autoSpaceDE w:val="0"/>
+              <w:autoSpaceDN w:val="0"/>
+              <w:adjustRightInd w:val="0"/>
+              <w:spacing w:before="0" w:line="252" w:lineRule="auto"/>
+              <w:ind w:right="297"/>
+              <w:rPr>
+                <w:rFonts w:cs="Arial"/>
+                <w:b/>
+                <w:sz w:val="28"/>
+                <w:szCs w:val="32"/>
+              </w:rPr>
+            </w:pPr>
+            <w:proofErr w:type="spellStart"/>
+            <w:r>
+              <w:rPr>
+                <w:rFonts w:cs="Arial"/>
+                <w:b/>
+                <w:color w:val="FF0000"/>
+                <w:sz w:val="28"/>
+                <w:szCs w:val="32"/>
+              </w:rPr>
+              <w:t>Panchaati</w:t>
+            </w:r>
+            <w:proofErr w:type="spellEnd"/>
+            <w:r>
+              <w:rPr>
+                <w:rFonts w:cs="Arial"/>
+                <w:b/>
+                <w:color w:val="FF0000"/>
+                <w:sz w:val="28"/>
+                <w:szCs w:val="32"/>
+              </w:rPr>
+              <w:t xml:space="preserve"> No</w:t>
+            </w:r>
+            <w:r>
+              <w:rPr>
+                <w:rFonts w:cs="Arial"/>
+                <w:b/>
+                <w:color w:val="FF0000"/>
+                <w:szCs w:val="32"/>
+              </w:rPr>
+              <w:t xml:space="preserve">. - </w:t>
+            </w:r>
+            <w:r>
+              <w:rPr>
+                <w:rFonts w:cs="Arial"/>
+                <w:b/>
+                <w:color w:val="FF0000"/>
+                <w:sz w:val="28"/>
+                <w:szCs w:val="32"/>
+              </w:rPr>
+              <w:t>23</w:t>
+            </w:r>
+          </w:p>
+        </w:tc>
+        <w:tc>
+          <w:tcPr>
+            <w:tcW w:w="4738" w:type="dxa"/>
+          </w:tcPr>
+          <w:p>
+            <w:pPr>
+              <w:spacing w:before="0" w:line="240" w:lineRule="auto"/>
+              <w:rPr>
+                <w:rFonts w:ascii="BRH Devanagari Extra" w:hAnsi="BRH Devanagari Extra" w:cs="BRH Devanagari Extra"/>
+                <w:sz w:val="40"/>
+                <w:szCs w:val="40"/>
+              </w:rPr>
+            </w:pPr>
+            <w:proofErr w:type="spellStart"/>
+            <w:r>
+              <w:rPr>
+                <w:rFonts w:ascii="BRH Devanagari Extra" w:hAnsi="BRH Devanagari Extra" w:cs="BRH Devanagari Extra"/>
+                <w:sz w:val="40"/>
+                <w:szCs w:val="40"/>
+              </w:rPr>
+              <w:t>xÉÉ</w:t>
+            </w:r>
+            <w:proofErr w:type="spellEnd"/>
+            <w:r>
+              <w:rPr>
+                <w:rFonts w:ascii="BRH Malayalam Extra" w:hAnsi="BRH Malayalam Extra" w:cs="BRH Devanagari Extra"/>
+                <w:b/>
+                <w:sz w:val="32"/>
+                <w:szCs w:val="40"/>
+              </w:rPr>
+              <w:t>–</w:t>
+            </w:r>
+            <w:proofErr w:type="spellStart"/>
+            <w:r>
+              <w:rPr>
+                <w:rFonts w:ascii="BRH Devanagari Extra" w:hAnsi="BRH Devanagari Extra" w:cs="BRH Devanagari Extra"/>
+                <w:sz w:val="40"/>
+                <w:szCs w:val="40"/>
+              </w:rPr>
+              <w:t>ÌuÉ</w:t>
+            </w:r>
+            <w:proofErr w:type="spellEnd"/>
+            <w:r>
+              <w:rPr>
+                <w:rFonts w:ascii="BRH Malayalam Extra" w:hAnsi="BRH Malayalam Extra" w:cs="BRH Devanagari Extra"/>
+                <w:b/>
+                <w:sz w:val="32"/>
+                <w:szCs w:val="40"/>
+              </w:rPr>
+              <w:t>–</w:t>
+            </w:r>
+            <w:r>
+              <w:rPr>
+                <w:rFonts w:ascii="BRH Devanagari Extra" w:hAnsi="BRH Devanagari Extra" w:cs="BRH Devanagari Extra"/>
+                <w:sz w:val="40"/>
+                <w:szCs w:val="40"/>
+              </w:rPr>
+              <w:t>§</w:t>
+            </w:r>
+            <w:proofErr w:type="spellStart"/>
+            <w:r>
+              <w:rPr>
+                <w:rFonts w:ascii="BRH Devanagari Extra" w:hAnsi="BRH Devanagari Extra" w:cs="BRH Devanagari Extra"/>
+                <w:sz w:val="40"/>
+                <w:szCs w:val="40"/>
+              </w:rPr>
+              <w:t>ÉqÉÉÿaÉërÉ</w:t>
+            </w:r>
+            <w:proofErr w:type="spellEnd"/>
+            <w:r>
+              <w:rPr>
+                <w:rFonts w:ascii="BRH Malayalam Extra" w:hAnsi="BRH Malayalam Extra" w:cs="BRH Devanagari Extra"/>
+                <w:b/>
+                <w:sz w:val="32"/>
+                <w:szCs w:val="40"/>
+              </w:rPr>
+              <w:t>–</w:t>
+            </w:r>
+            <w:proofErr w:type="spellStart"/>
+            <w:r>
+              <w:rPr>
+                <w:rFonts w:ascii="BRH Devanagari Extra" w:hAnsi="BRH Devanagari Extra" w:cs="BRH Devanagari Extra"/>
+                <w:sz w:val="40"/>
+                <w:szCs w:val="40"/>
+              </w:rPr>
+              <w:t>hÉÉiÉç</w:t>
+            </w:r>
+            <w:proofErr w:type="spellEnd"/>
+            <w:r>
+              <w:rPr>
+                <w:rFonts w:ascii="BRH Devanagari Extra" w:hAnsi="BRH Devanagari Extra" w:cs="BRH Devanagari Extra"/>
+                <w:sz w:val="40"/>
+                <w:szCs w:val="40"/>
+              </w:rPr>
+              <w:t xml:space="preserve"> | </w:t>
+            </w:r>
+          </w:p>
+          <w:p>
+            <w:pPr>
+              <w:spacing w:before="0" w:line="240" w:lineRule="auto"/>
+              <w:rPr>
+                <w:rFonts w:ascii="BRH Malayalam Extra" w:eastAsia="Times New Roman" w:hAnsi="BRH Malayalam Extra" w:cs="BRH Malayalam Extra"/>
+                <w:color w:val="000000"/>
+                <w:sz w:val="40"/>
+                <w:szCs w:val="40"/>
+                <w:lang w:val="en-IN" w:eastAsia="en-IN" w:bidi="ml-IN"/>
+              </w:rPr>
+            </w:pPr>
+            <w:r>
+              <w:rPr>
+                <w:rFonts w:ascii="BRH Devanagari Extra" w:hAnsi="BRH Devanagari Extra" w:cs="BRH Devanagari Extra"/>
+                <w:sz w:val="40"/>
+                <w:szCs w:val="40"/>
+              </w:rPr>
+              <w:t>AÉ</w:t>
+            </w:r>
+            <w:r>
+              <w:rPr>
+                <w:rFonts w:ascii="BRH Malayalam Extra" w:hAnsi="BRH Malayalam Extra" w:cs="BRH Devanagari Extra"/>
+                <w:b/>
+                <w:sz w:val="32"/>
+                <w:szCs w:val="40"/>
+              </w:rPr>
+              <w:t>–</w:t>
+            </w:r>
+            <w:proofErr w:type="spellStart"/>
+            <w:r>
+              <w:rPr>
+                <w:rFonts w:ascii="BRH Devanagari Extra" w:hAnsi="BRH Devanagari Extra" w:cs="BRH Devanagari Extra"/>
+                <w:sz w:val="40"/>
+                <w:szCs w:val="40"/>
+              </w:rPr>
+              <w:t>aÉë</w:t>
+            </w:r>
+            <w:proofErr w:type="spellEnd"/>
+            <w:r>
+              <w:rPr>
+                <w:rFonts w:ascii="BRH Malayalam Extra" w:hAnsi="BRH Malayalam Extra" w:cs="BRH Devanagari Extra"/>
+                <w:b/>
+                <w:sz w:val="32"/>
+                <w:szCs w:val="40"/>
+              </w:rPr>
+              <w:t>–</w:t>
+            </w:r>
+            <w:proofErr w:type="spellStart"/>
+            <w:r>
+              <w:rPr>
+                <w:rFonts w:ascii="BRH Devanagari Extra" w:hAnsi="BRH Devanagari Extra" w:cs="BRH Devanagari Extra"/>
+                <w:sz w:val="40"/>
+                <w:szCs w:val="40"/>
+                <w:highlight w:val="yellow"/>
+              </w:rPr>
+              <w:t>rÉ</w:t>
+            </w:r>
+            <w:r>
+              <w:rPr>
+                <w:rFonts w:ascii="BRH Devanagari Extra" w:hAnsi="BRH Devanagari Extra" w:cs="BRH Devanagari Extra"/>
+                <w:sz w:val="40"/>
+                <w:szCs w:val="40"/>
+              </w:rPr>
+              <w:t>hÉÉSè</w:t>
+            </w:r>
+            <w:proofErr w:type="spellEnd"/>
+            <w:r>
+              <w:rPr>
+                <w:rFonts w:ascii="BRH Devanagari Extra" w:hAnsi="BRH Devanagari Extra" w:cs="BRH Devanagari Extra"/>
+                <w:sz w:val="40"/>
+                <w:szCs w:val="40"/>
+              </w:rPr>
+              <w:t xml:space="preserve"> </w:t>
+            </w:r>
+            <w:proofErr w:type="spellStart"/>
+            <w:r>
+              <w:rPr>
+                <w:rFonts w:ascii="BRH Devanagari Extra" w:hAnsi="BRH Devanagari Extra" w:cs="BRH Devanagari Extra"/>
+                <w:sz w:val="40"/>
+                <w:szCs w:val="40"/>
+              </w:rPr>
+              <w:t>aÉ×þºûÉÌiÉ</w:t>
+            </w:r>
+            <w:proofErr w:type="spellEnd"/>
+            <w:r>
+              <w:rPr>
+                <w:rFonts w:ascii="BRH Devanagari Extra" w:hAnsi="BRH Devanagari Extra" w:cs="BRH Devanagari Extra"/>
+                <w:sz w:val="40"/>
+                <w:szCs w:val="40"/>
+              </w:rPr>
+              <w:t xml:space="preserve"> | </w:t>
+            </w:r>
+            <w:r>
+              <w:rPr>
+                <w:rFonts w:ascii="BRH Malayalam Extra" w:eastAsia="Times New Roman" w:hAnsi="BRH Malayalam Extra" w:cs="BRH Malayalam Extra"/>
+                <w:color w:val="000000"/>
+                <w:sz w:val="40"/>
+                <w:szCs w:val="40"/>
+                <w:lang w:val="en-IN" w:eastAsia="en-IN" w:bidi="ml-IN"/>
+              </w:rPr>
+              <w:t>|</w:t>
+            </w:r>
+          </w:p>
+        </w:tc>
+        <w:tc>
+          <w:tcPr>
+            <w:tcW w:w="5220" w:type="dxa"/>
+          </w:tcPr>
+          <w:p>
+            <w:pPr>
+              <w:spacing w:before="0" w:line="240" w:lineRule="auto"/>
+              <w:rPr>
+                <w:rFonts w:ascii="BRH Devanagari Extra" w:hAnsi="BRH Devanagari Extra" w:cs="BRH Devanagari Extra"/>
+                <w:sz w:val="40"/>
+                <w:szCs w:val="40"/>
+              </w:rPr>
+            </w:pPr>
+            <w:proofErr w:type="spellStart"/>
+            <w:r>
+              <w:rPr>
+                <w:rFonts w:ascii="BRH Devanagari Extra" w:hAnsi="BRH Devanagari Extra" w:cs="BRH Devanagari Extra"/>
+                <w:sz w:val="40"/>
+                <w:szCs w:val="40"/>
+              </w:rPr>
+              <w:t>xÉÉ</w:t>
+            </w:r>
+            <w:proofErr w:type="spellEnd"/>
+            <w:r>
+              <w:rPr>
+                <w:rFonts w:ascii="BRH Malayalam Extra" w:hAnsi="BRH Malayalam Extra" w:cs="BRH Devanagari Extra"/>
+                <w:b/>
+                <w:sz w:val="32"/>
+                <w:szCs w:val="40"/>
+              </w:rPr>
+              <w:t>–</w:t>
+            </w:r>
+            <w:proofErr w:type="spellStart"/>
+            <w:r>
+              <w:rPr>
+                <w:rFonts w:ascii="BRH Devanagari Extra" w:hAnsi="BRH Devanagari Extra" w:cs="BRH Devanagari Extra"/>
+                <w:sz w:val="40"/>
+                <w:szCs w:val="40"/>
+              </w:rPr>
+              <w:t>ÌuÉ</w:t>
+            </w:r>
+            <w:proofErr w:type="spellEnd"/>
+            <w:r>
+              <w:rPr>
+                <w:rFonts w:ascii="BRH Malayalam Extra" w:hAnsi="BRH Malayalam Extra" w:cs="BRH Devanagari Extra"/>
+                <w:b/>
+                <w:sz w:val="32"/>
+                <w:szCs w:val="40"/>
+              </w:rPr>
+              <w:t>–</w:t>
+            </w:r>
+            <w:r>
+              <w:rPr>
+                <w:rFonts w:ascii="BRH Devanagari Extra" w:hAnsi="BRH Devanagari Extra" w:cs="BRH Devanagari Extra"/>
+                <w:sz w:val="40"/>
+                <w:szCs w:val="40"/>
+              </w:rPr>
+              <w:t>§</w:t>
+            </w:r>
+            <w:proofErr w:type="spellStart"/>
+            <w:r>
+              <w:rPr>
+                <w:rFonts w:ascii="BRH Devanagari Extra" w:hAnsi="BRH Devanagari Extra" w:cs="BRH Devanagari Extra"/>
+                <w:sz w:val="40"/>
+                <w:szCs w:val="40"/>
+              </w:rPr>
+              <w:t>ÉqÉÉÿaÉërÉ</w:t>
+            </w:r>
+            <w:proofErr w:type="spellEnd"/>
+            <w:r>
+              <w:rPr>
+                <w:rFonts w:ascii="BRH Malayalam Extra" w:hAnsi="BRH Malayalam Extra" w:cs="BRH Devanagari Extra"/>
+                <w:b/>
+                <w:sz w:val="32"/>
+                <w:szCs w:val="40"/>
+              </w:rPr>
+              <w:t>–</w:t>
+            </w:r>
+            <w:proofErr w:type="spellStart"/>
+            <w:r>
+              <w:rPr>
+                <w:rFonts w:ascii="BRH Devanagari Extra" w:hAnsi="BRH Devanagari Extra" w:cs="BRH Devanagari Extra"/>
+                <w:sz w:val="40"/>
+                <w:szCs w:val="40"/>
+              </w:rPr>
+              <w:t>hÉÉiÉç</w:t>
+            </w:r>
+            <w:proofErr w:type="spellEnd"/>
+            <w:r>
+              <w:rPr>
+                <w:rFonts w:ascii="BRH Devanagari Extra" w:hAnsi="BRH Devanagari Extra" w:cs="BRH Devanagari Extra"/>
+                <w:sz w:val="40"/>
+                <w:szCs w:val="40"/>
+              </w:rPr>
+              <w:t xml:space="preserve"> | </w:t>
+            </w:r>
+          </w:p>
+          <w:p>
+            <w:pPr>
+              <w:spacing w:before="0" w:line="240" w:lineRule="auto"/>
+              <w:rPr>
+                <w:rFonts w:ascii="BRH Malayalam Extra" w:eastAsia="Times New Roman" w:hAnsi="BRH Malayalam Extra" w:cs="BRH Malayalam Extra"/>
+                <w:color w:val="000000"/>
+                <w:sz w:val="40"/>
+                <w:szCs w:val="40"/>
+                <w:lang w:val="en-IN" w:eastAsia="en-IN" w:bidi="ml-IN"/>
+              </w:rPr>
+            </w:pPr>
+            <w:r>
+              <w:rPr>
+                <w:rFonts w:ascii="BRH Devanagari Extra" w:hAnsi="BRH Devanagari Extra" w:cs="BRH Devanagari Extra"/>
+                <w:sz w:val="40"/>
+                <w:szCs w:val="40"/>
+              </w:rPr>
+              <w:t>AÉ</w:t>
+            </w:r>
+            <w:r>
+              <w:rPr>
+                <w:rFonts w:ascii="BRH Malayalam Extra" w:hAnsi="BRH Malayalam Extra" w:cs="BRH Devanagari Extra"/>
+                <w:b/>
+                <w:sz w:val="32"/>
+                <w:szCs w:val="40"/>
+              </w:rPr>
+              <w:t>–</w:t>
+            </w:r>
+            <w:proofErr w:type="spellStart"/>
+            <w:r>
+              <w:rPr>
+                <w:rFonts w:ascii="BRH Devanagari Extra" w:hAnsi="BRH Devanagari Extra" w:cs="BRH Devanagari Extra"/>
+                <w:sz w:val="40"/>
+                <w:szCs w:val="40"/>
+              </w:rPr>
+              <w:t>aÉë</w:t>
+            </w:r>
+            <w:proofErr w:type="spellEnd"/>
+            <w:r>
+              <w:rPr>
+                <w:rFonts w:ascii="BRH Malayalam Extra" w:hAnsi="BRH Malayalam Extra" w:cs="BRH Devanagari Extra"/>
+                <w:b/>
+                <w:sz w:val="32"/>
+                <w:szCs w:val="40"/>
+              </w:rPr>
+              <w:t>–</w:t>
+            </w:r>
+            <w:proofErr w:type="spellStart"/>
+            <w:r>
+              <w:rPr>
+                <w:rFonts w:ascii="BRH Devanagari Extra" w:hAnsi="BRH Devanagari Extra" w:cs="BRH Devanagari Extra"/>
+                <w:sz w:val="40"/>
+                <w:szCs w:val="40"/>
+                <w:highlight w:val="green"/>
+              </w:rPr>
+              <w:t>rÉ</w:t>
+            </w:r>
+            <w:proofErr w:type="spellEnd"/>
+            <w:r>
+              <w:rPr>
+                <w:rFonts w:ascii="BRH Malayalam Extra" w:hAnsi="BRH Malayalam Extra" w:cs="BRH Devanagari Extra"/>
+                <w:b/>
+                <w:sz w:val="32"/>
+                <w:szCs w:val="40"/>
+                <w:highlight w:val="green"/>
+              </w:rPr>
+              <w:t>–</w:t>
+            </w:r>
+            <w:proofErr w:type="spellStart"/>
+            <w:r>
+              <w:rPr>
+                <w:rFonts w:ascii="BRH Devanagari Extra" w:hAnsi="BRH Devanagari Extra" w:cs="BRH Devanagari Extra"/>
+                <w:sz w:val="40"/>
+                <w:szCs w:val="40"/>
+              </w:rPr>
+              <w:t>hÉÉSè</w:t>
+            </w:r>
+            <w:proofErr w:type="spellEnd"/>
+            <w:r>
+              <w:rPr>
+                <w:rFonts w:ascii="BRH Devanagari Extra" w:hAnsi="BRH Devanagari Extra" w:cs="BRH Devanagari Extra"/>
+                <w:sz w:val="40"/>
+                <w:szCs w:val="40"/>
+              </w:rPr>
+              <w:t xml:space="preserve"> </w:t>
+            </w:r>
+            <w:proofErr w:type="spellStart"/>
+            <w:r>
+              <w:rPr>
+                <w:rFonts w:ascii="BRH Devanagari Extra" w:hAnsi="BRH Devanagari Extra" w:cs="BRH Devanagari Extra"/>
+                <w:sz w:val="40"/>
+                <w:szCs w:val="40"/>
+              </w:rPr>
+              <w:t>aÉ×þºûÉÌiÉ</w:t>
             </w:r>
             <w:proofErr w:type="spellEnd"/>
             <w:r>
@@ -1481,8 +3100,20 @@
                 <w:sz w:val="28"/>
                 <w:szCs w:val="32"/>
               </w:rPr>
-              <w:t>T.S.6.5.7.2 – Kramam</w:t>
-            </w:r>
+              <w:lastRenderedPageBreak/>
+              <w:t xml:space="preserve">T.S.6.5.7.2 – </w:t>
+            </w:r>
+            <w:proofErr w:type="spellStart"/>
+            <w:r>
+              <w:rPr>
+                <w:rFonts w:cs="Arial"/>
+                <w:b/>
+                <w:sz w:val="28"/>
+                <w:szCs w:val="32"/>
+              </w:rPr>
+              <w:t>Kramam</w:t>
+            </w:r>
+            <w:proofErr w:type="spellEnd"/>
           </w:p>
           <w:p>
             <w:pPr>
@@ -2933,7 +4564,6 @@
                 <w:sz w:val="28"/>
                 <w:szCs w:val="32"/>
               </w:rPr>
-              <w:lastRenderedPageBreak/>
               <w:t>T.S.6.5.8.2 – Kramam</w:t>
             </w:r>
           </w:p>
@@ -3267,6 +4897,774 @@
                 <w:szCs w:val="40"/>
               </w:rPr>
               <w:t>aÉqÉç</w:t>
+            </w:r>
+            <w:proofErr w:type="spellEnd"/>
+            <w:r>
+              <w:rPr>
+                <w:rFonts w:ascii="BRH Devanagari Extra" w:hAnsi="BRH Devanagari Extra" w:cs="BRH Devanagari Extra"/>
+                <w:sz w:val="40"/>
+                <w:szCs w:val="40"/>
+              </w:rPr>
+              <w:t xml:space="preserve"> |</w:t>
+            </w:r>
+          </w:p>
+        </w:tc>
+      </w:tr>
+      <w:tr>
+        <w:trPr>
+          <w:trHeight w:val="1353"/>
+        </w:trPr>
+        <w:tc>
+          <w:tcPr>
+            <w:tcW w:w="3877" w:type="dxa"/>
+          </w:tcPr>
+          <w:p>
+            <w:pPr>
+              <w:widowControl w:val="0"/>
+              <w:tabs>
+                <w:tab w:val="left" w:pos="993"/>
+              </w:tabs>
+              <w:autoSpaceDE w:val="0"/>
+              <w:autoSpaceDN w:val="0"/>
+              <w:adjustRightInd w:val="0"/>
+              <w:spacing w:before="0" w:line="252" w:lineRule="auto"/>
+              <w:ind w:right="297"/>
+              <w:rPr>
+                <w:rFonts w:cs="Arial"/>
+                <w:b/>
+                <w:color w:val="FF0000"/>
+                <w:sz w:val="28"/>
+                <w:szCs w:val="32"/>
+              </w:rPr>
+            </w:pPr>
+            <w:r>
+              <w:rPr>
+                <w:rFonts w:cs="Arial"/>
+                <w:b/>
+                <w:color w:val="FF0000"/>
+                <w:sz w:val="28"/>
+                <w:szCs w:val="32"/>
+              </w:rPr>
+              <w:t>T.S.6.5.</w:t>
+            </w:r>
+            <w:r>
+              <w:rPr>
+                <w:rFonts w:cs="Arial"/>
+                <w:b/>
+                <w:color w:val="FF0000"/>
+                <w:sz w:val="28"/>
+                <w:szCs w:val="32"/>
+              </w:rPr>
+              <w:t>8.3</w:t>
+            </w:r>
+            <w:r>
+              <w:rPr>
+                <w:rFonts w:cs="Arial"/>
+                <w:b/>
+                <w:color w:val="FF0000"/>
+                <w:sz w:val="28"/>
+                <w:szCs w:val="32"/>
+              </w:rPr>
+              <w:t xml:space="preserve"> – </w:t>
+            </w:r>
+            <w:proofErr w:type="spellStart"/>
+            <w:r>
+              <w:rPr>
+                <w:rFonts w:cs="Arial"/>
+                <w:b/>
+                <w:color w:val="FF0000"/>
+                <w:sz w:val="28"/>
+                <w:szCs w:val="32"/>
+              </w:rPr>
+              <w:t>Kramam</w:t>
+            </w:r>
+            <w:proofErr w:type="spellEnd"/>
+          </w:p>
+          <w:p>
+            <w:pPr>
+              <w:widowControl w:val="0"/>
+              <w:tabs>
+                <w:tab w:val="left" w:pos="993"/>
+              </w:tabs>
+              <w:autoSpaceDE w:val="0"/>
+              <w:autoSpaceDN w:val="0"/>
+              <w:adjustRightInd w:val="0"/>
+              <w:spacing w:before="0" w:line="252" w:lineRule="auto"/>
+              <w:ind w:right="297"/>
+              <w:rPr>
+                <w:rFonts w:cs="Arial"/>
+                <w:b/>
+                <w:color w:val="FF0000"/>
+                <w:sz w:val="22"/>
+                <w:szCs w:val="32"/>
+              </w:rPr>
+            </w:pPr>
+            <w:proofErr w:type="spellStart"/>
+            <w:r>
+              <w:rPr>
+                <w:rFonts w:cs="Arial"/>
+                <w:b/>
+                <w:color w:val="FF0000"/>
+                <w:sz w:val="22"/>
+                <w:szCs w:val="32"/>
+              </w:rPr>
+              <w:t>Krama</w:t>
+            </w:r>
+            <w:proofErr w:type="spellEnd"/>
+            <w:r>
+              <w:rPr>
+                <w:rFonts w:cs="Arial"/>
+                <w:b/>
+                <w:color w:val="FF0000"/>
+                <w:sz w:val="22"/>
+                <w:szCs w:val="32"/>
+              </w:rPr>
+              <w:t xml:space="preserve"> </w:t>
+            </w:r>
+            <w:proofErr w:type="spellStart"/>
+            <w:r>
+              <w:rPr>
+                <w:rFonts w:cs="Arial"/>
+                <w:b/>
+                <w:color w:val="FF0000"/>
+                <w:sz w:val="22"/>
+                <w:szCs w:val="32"/>
+              </w:rPr>
+              <w:t>Vaakyam</w:t>
+            </w:r>
+            <w:proofErr w:type="spellEnd"/>
+            <w:r>
+              <w:rPr>
+                <w:rFonts w:cs="Arial"/>
+                <w:b/>
+                <w:color w:val="FF0000"/>
+                <w:sz w:val="22"/>
+                <w:szCs w:val="32"/>
+              </w:rPr>
+              <w:t xml:space="preserve"> No.– 44, 45 46</w:t>
+            </w:r>
+          </w:p>
+          <w:p>
+            <w:pPr>
+              <w:widowControl w:val="0"/>
+              <w:tabs>
+                <w:tab w:val="left" w:pos="993"/>
+              </w:tabs>
+              <w:autoSpaceDE w:val="0"/>
+              <w:autoSpaceDN w:val="0"/>
+              <w:adjustRightInd w:val="0"/>
+              <w:spacing w:before="0" w:line="252" w:lineRule="auto"/>
+              <w:ind w:right="297"/>
+              <w:rPr>
+                <w:rFonts w:cs="Arial"/>
+                <w:b/>
+                <w:sz w:val="28"/>
+                <w:szCs w:val="32"/>
+              </w:rPr>
+            </w:pPr>
+            <w:proofErr w:type="spellStart"/>
+            <w:r>
+              <w:rPr>
+                <w:rFonts w:cs="Arial"/>
+                <w:b/>
+                <w:color w:val="FF0000"/>
+                <w:sz w:val="28"/>
+                <w:szCs w:val="32"/>
+              </w:rPr>
+              <w:t>Panchaati</w:t>
+            </w:r>
+            <w:proofErr w:type="spellEnd"/>
+            <w:r>
+              <w:rPr>
+                <w:rFonts w:cs="Arial"/>
+                <w:b/>
+                <w:color w:val="FF0000"/>
+                <w:sz w:val="28"/>
+                <w:szCs w:val="32"/>
+              </w:rPr>
+              <w:t xml:space="preserve"> No</w:t>
+            </w:r>
+            <w:r>
+              <w:rPr>
+                <w:rFonts w:cs="Arial"/>
+                <w:b/>
+                <w:color w:val="FF0000"/>
+                <w:szCs w:val="32"/>
+              </w:rPr>
+              <w:t xml:space="preserve">. - </w:t>
+            </w:r>
+            <w:r>
+              <w:rPr>
+                <w:rFonts w:cs="Arial"/>
+                <w:b/>
+                <w:color w:val="FF0000"/>
+                <w:sz w:val="28"/>
+                <w:szCs w:val="32"/>
+              </w:rPr>
+              <w:t>28</w:t>
+            </w:r>
+          </w:p>
+        </w:tc>
+        <w:tc>
+          <w:tcPr>
+            <w:tcW w:w="4738" w:type="dxa"/>
+          </w:tcPr>
+          <w:p>
+            <w:pPr>
+              <w:spacing w:before="0" w:line="240" w:lineRule="auto"/>
+              <w:rPr>
+                <w:rFonts w:ascii="BRH Devanagari Extra" w:hAnsi="BRH Devanagari Extra" w:cs="BRH Devanagari Extra"/>
+                <w:sz w:val="40"/>
+                <w:szCs w:val="40"/>
+              </w:rPr>
+            </w:pPr>
+            <w:proofErr w:type="spellStart"/>
+            <w:r>
+              <w:rPr>
+                <w:rFonts w:ascii="BRH Devanagari Extra" w:hAnsi="BRH Devanagari Extra" w:cs="BRH Devanagari Extra"/>
+                <w:sz w:val="40"/>
+                <w:szCs w:val="40"/>
+              </w:rPr>
+              <w:t>eÉ</w:t>
+            </w:r>
+            <w:proofErr w:type="spellEnd"/>
+            <w:r>
+              <w:rPr>
+                <w:rFonts w:ascii="BRH Malayalam Extra" w:hAnsi="BRH Malayalam Extra" w:cs="BRH Devanagari Extra"/>
+                <w:b/>
+                <w:sz w:val="32"/>
+                <w:szCs w:val="40"/>
+              </w:rPr>
+              <w:t>–</w:t>
+            </w:r>
+            <w:proofErr w:type="spellStart"/>
+            <w:r>
+              <w:rPr>
+                <w:rFonts w:ascii="BRH Devanagari Extra" w:hAnsi="BRH Devanagari Extra" w:cs="BRH Devanagari Extra"/>
+                <w:sz w:val="40"/>
+                <w:szCs w:val="40"/>
+              </w:rPr>
+              <w:t>lÉ</w:t>
+            </w:r>
+            <w:proofErr w:type="spellEnd"/>
+            <w:r>
+              <w:rPr>
+                <w:rFonts w:ascii="BRH Malayalam Extra" w:hAnsi="BRH Malayalam Extra" w:cs="BRH Devanagari Extra"/>
+                <w:b/>
+                <w:sz w:val="32"/>
+                <w:szCs w:val="40"/>
+              </w:rPr>
+              <w:t>–</w:t>
+            </w:r>
+            <w:proofErr w:type="spellStart"/>
+            <w:r>
+              <w:rPr>
+                <w:rFonts w:ascii="BRH Devanagari Extra" w:hAnsi="BRH Devanagari Extra" w:cs="BRH Devanagari Extra"/>
+                <w:sz w:val="40"/>
+                <w:szCs w:val="40"/>
+              </w:rPr>
+              <w:t>rÉ</w:t>
+            </w:r>
+            <w:proofErr w:type="spellEnd"/>
+            <w:r>
+              <w:rPr>
+                <w:rFonts w:ascii="BRH Malayalam Extra" w:hAnsi="BRH Malayalam Extra" w:cs="BRH Devanagari Extra"/>
+                <w:b/>
+                <w:sz w:val="32"/>
+                <w:szCs w:val="40"/>
+              </w:rPr>
+              <w:t>–</w:t>
+            </w:r>
+            <w:proofErr w:type="spellStart"/>
+            <w:r>
+              <w:rPr>
+                <w:rFonts w:ascii="BRH Devanagari Extra" w:hAnsi="BRH Devanagari Extra" w:cs="BRH Devanagari Extra"/>
+                <w:sz w:val="40"/>
+                <w:szCs w:val="40"/>
+                <w:highlight w:val="yellow"/>
+              </w:rPr>
+              <w:t>iÉÏ</w:t>
+            </w:r>
+            <w:r>
+              <w:rPr>
+                <w:rFonts w:ascii="BRH Devanagari Extra" w:hAnsi="BRH Devanagari Extra" w:cs="BRH Devanagari Extra"/>
+                <w:sz w:val="40"/>
+                <w:szCs w:val="40"/>
+                <w:highlight w:val="yellow"/>
+              </w:rPr>
+              <w:t>lSÉ</w:t>
+            </w:r>
+            <w:r>
+              <w:rPr>
+                <w:rFonts w:ascii="BRH Devanagari RN" w:hAnsi="BRH Devanagari RN" w:cs="BRH Devanagari Extra"/>
+                <w:sz w:val="40"/>
+                <w:szCs w:val="40"/>
+                <w:highlight w:val="yellow"/>
+              </w:rPr>
+              <w:t>å</w:t>
+            </w:r>
+            <w:r>
+              <w:rPr>
+                <w:rFonts w:ascii="BRH Devanagari Extra" w:hAnsi="BRH Devanagari Extra" w:cs="BRH Devanagari Extra"/>
+                <w:sz w:val="40"/>
+                <w:szCs w:val="40"/>
+                <w:highlight w:val="yellow"/>
+              </w:rPr>
+              <w:t>ÿ</w:t>
+            </w:r>
+            <w:proofErr w:type="spellEnd"/>
+            <w:r>
+              <w:rPr>
+                <w:rFonts w:ascii="BRH Devanagari Extra" w:hAnsi="BRH Devanagari Extra" w:cs="BRH Devanagari Extra"/>
+                <w:sz w:val="40"/>
+                <w:szCs w:val="40"/>
+              </w:rPr>
+              <w:t xml:space="preserve"> | </w:t>
+            </w:r>
+            <w:proofErr w:type="spellStart"/>
+            <w:r>
+              <w:rPr>
+                <w:rFonts w:ascii="BRH Devanagari Extra" w:hAnsi="BRH Devanagari Extra" w:cs="BRH Devanagari Extra"/>
+                <w:sz w:val="40"/>
+                <w:szCs w:val="40"/>
+                <w:highlight w:val="yellow"/>
+              </w:rPr>
+              <w:t>C</w:t>
+            </w:r>
+            <w:r>
+              <w:rPr>
+                <w:rFonts w:ascii="BRH Devanagari Extra" w:hAnsi="BRH Devanagari Extra" w:cs="BRH Devanagari Extra"/>
+                <w:sz w:val="40"/>
+                <w:szCs w:val="40"/>
+              </w:rPr>
+              <w:t>lSÉ</w:t>
+            </w:r>
+            <w:r>
+              <w:rPr>
+                <w:rFonts w:ascii="BRH Devanagari RN" w:hAnsi="BRH Devanagari RN" w:cs="BRH Devanagari Extra"/>
+                <w:sz w:val="40"/>
+                <w:szCs w:val="40"/>
+              </w:rPr>
+              <w:t>å</w:t>
+            </w:r>
+            <w:proofErr w:type="spellEnd"/>
+            <w:r>
+              <w:rPr>
+                <w:rFonts w:ascii="BRH Malayalam Extra" w:hAnsi="BRH Malayalam Extra" w:cs="BRH Devanagari Extra"/>
+                <w:b/>
+                <w:sz w:val="32"/>
+                <w:szCs w:val="40"/>
+              </w:rPr>
+              <w:t>–</w:t>
+            </w:r>
+            <w:r>
+              <w:rPr>
+                <w:rFonts w:ascii="BRH Devanagari Extra" w:hAnsi="BRH Devanagari Extra" w:cs="BRH Devanagari Extra"/>
+                <w:sz w:val="40"/>
+                <w:szCs w:val="40"/>
+              </w:rPr>
+              <w:t xml:space="preserve"> </w:t>
+            </w:r>
+            <w:proofErr w:type="spellStart"/>
+            <w:r>
+              <w:rPr>
+                <w:rFonts w:ascii="BRH Devanagari Extra" w:hAnsi="BRH Devanagari Extra" w:cs="BRH Devanagari Extra"/>
+                <w:sz w:val="40"/>
+                <w:szCs w:val="40"/>
+              </w:rPr>
+              <w:t>CÌiÉþ</w:t>
+            </w:r>
+            <w:proofErr w:type="spellEnd"/>
+            <w:r>
+              <w:rPr>
+                <w:rFonts w:ascii="BRH Devanagari Extra" w:hAnsi="BRH Devanagari Extra" w:cs="BRH Devanagari Extra"/>
+                <w:sz w:val="40"/>
+                <w:szCs w:val="40"/>
+              </w:rPr>
+              <w:t xml:space="preserve"> | </w:t>
+            </w:r>
+          </w:p>
+          <w:p>
+            <w:pPr>
+              <w:spacing w:before="0" w:line="240" w:lineRule="auto"/>
+              <w:rPr>
+                <w:rFonts w:ascii="BRH Malayalam Extra" w:eastAsia="Times New Roman" w:hAnsi="BRH Malayalam Extra" w:cs="BRH Malayalam Extra"/>
+                <w:color w:val="000000"/>
+                <w:sz w:val="40"/>
+                <w:szCs w:val="40"/>
+                <w:lang w:val="en-IN" w:eastAsia="en-IN" w:bidi="ml-IN"/>
+              </w:rPr>
+            </w:pPr>
+            <w:proofErr w:type="spellStart"/>
+            <w:r>
+              <w:rPr>
+                <w:rFonts w:ascii="BRH Devanagari Extra" w:hAnsi="BRH Devanagari Extra" w:cs="BRH Devanagari Extra"/>
+                <w:sz w:val="40"/>
+                <w:szCs w:val="40"/>
+                <w:highlight w:val="yellow"/>
+              </w:rPr>
+              <w:t>C</w:t>
+            </w:r>
+            <w:r>
+              <w:rPr>
+                <w:rFonts w:ascii="BRH Devanagari Extra" w:hAnsi="BRH Devanagari Extra" w:cs="BRH Devanagari Extra"/>
+                <w:sz w:val="40"/>
+                <w:szCs w:val="40"/>
+              </w:rPr>
+              <w:t>lSÉ</w:t>
+            </w:r>
+            <w:r>
+              <w:rPr>
+                <w:rFonts w:ascii="BRH Devanagari RN" w:hAnsi="BRH Devanagari RN" w:cs="BRH Devanagari Extra"/>
+                <w:sz w:val="40"/>
+                <w:szCs w:val="40"/>
+              </w:rPr>
+              <w:t>å</w:t>
+            </w:r>
+            <w:proofErr w:type="spellEnd"/>
+            <w:r>
+              <w:rPr>
+                <w:rFonts w:ascii="BRH Malayalam Extra" w:hAnsi="BRH Malayalam Extra" w:cs="BRH Devanagari Extra"/>
+                <w:b/>
+                <w:sz w:val="32"/>
+                <w:szCs w:val="40"/>
+              </w:rPr>
+              <w:t>–</w:t>
+            </w:r>
+            <w:r>
+              <w:rPr>
+                <w:rFonts w:ascii="BRH Devanagari Extra" w:hAnsi="BRH Devanagari Extra" w:cs="BRH Devanagari Extra"/>
+                <w:sz w:val="40"/>
+                <w:szCs w:val="40"/>
+              </w:rPr>
+              <w:t xml:space="preserve"> </w:t>
+            </w:r>
+            <w:proofErr w:type="spellStart"/>
+            <w:r>
+              <w:rPr>
+                <w:rFonts w:ascii="BRH Devanagari Extra" w:hAnsi="BRH Devanagari Extra" w:cs="BRH Devanagari Extra"/>
+                <w:sz w:val="40"/>
+                <w:szCs w:val="40"/>
+              </w:rPr>
+              <w:t>CiÉÏlSÉ</w:t>
+            </w:r>
+            <w:r>
+              <w:rPr>
+                <w:rFonts w:ascii="BRH Devanagari RN" w:hAnsi="BRH Devanagari RN" w:cs="BRH Devanagari Extra"/>
+                <w:sz w:val="40"/>
+                <w:szCs w:val="40"/>
+              </w:rPr>
+              <w:t>å</w:t>
+            </w:r>
+            <w:r>
+              <w:rPr>
+                <w:rFonts w:ascii="BRH Devanagari Extra" w:hAnsi="BRH Devanagari Extra" w:cs="BRH Devanagari Extra"/>
+                <w:sz w:val="40"/>
+                <w:szCs w:val="40"/>
+              </w:rPr>
+              <w:t>ÿ</w:t>
+            </w:r>
+            <w:proofErr w:type="spellEnd"/>
+            <w:r>
+              <w:rPr>
+                <w:rFonts w:ascii="BRH Devanagari Extra" w:hAnsi="BRH Devanagari Extra" w:cs="BRH Devanagari Extra"/>
+                <w:sz w:val="40"/>
+                <w:szCs w:val="40"/>
+              </w:rPr>
+              <w:t xml:space="preserve"> |</w:t>
+            </w:r>
+          </w:p>
+        </w:tc>
+        <w:tc>
+          <w:tcPr>
+            <w:tcW w:w="5220" w:type="dxa"/>
+          </w:tcPr>
+          <w:p>
+            <w:pPr>
+              <w:spacing w:before="0" w:line="240" w:lineRule="auto"/>
+              <w:rPr>
+                <w:rFonts w:ascii="BRH Devanagari Extra" w:hAnsi="BRH Devanagari Extra" w:cs="BRH Devanagari Extra"/>
+                <w:sz w:val="40"/>
+                <w:szCs w:val="40"/>
+              </w:rPr>
+            </w:pPr>
+            <w:proofErr w:type="spellStart"/>
+            <w:r>
+              <w:rPr>
+                <w:rFonts w:ascii="BRH Devanagari Extra" w:hAnsi="BRH Devanagari Extra" w:cs="BRH Devanagari Extra"/>
+                <w:sz w:val="40"/>
+                <w:szCs w:val="40"/>
+              </w:rPr>
+              <w:t>eÉ</w:t>
+            </w:r>
+            <w:proofErr w:type="spellEnd"/>
+            <w:r>
+              <w:rPr>
+                <w:rFonts w:ascii="BRH Malayalam Extra" w:hAnsi="BRH Malayalam Extra" w:cs="BRH Devanagari Extra"/>
+                <w:b/>
+                <w:sz w:val="32"/>
+                <w:szCs w:val="40"/>
+              </w:rPr>
+              <w:t>–</w:t>
+            </w:r>
+            <w:proofErr w:type="spellStart"/>
+            <w:r>
+              <w:rPr>
+                <w:rFonts w:ascii="BRH Devanagari Extra" w:hAnsi="BRH Devanagari Extra" w:cs="BRH Devanagari Extra"/>
+                <w:sz w:val="40"/>
+                <w:szCs w:val="40"/>
+              </w:rPr>
+              <w:t>lÉ</w:t>
+            </w:r>
+            <w:proofErr w:type="spellEnd"/>
+            <w:r>
+              <w:rPr>
+                <w:rFonts w:ascii="BRH Malayalam Extra" w:hAnsi="BRH Malayalam Extra" w:cs="BRH Devanagari Extra"/>
+                <w:b/>
+                <w:sz w:val="32"/>
+                <w:szCs w:val="40"/>
+              </w:rPr>
+              <w:t>–</w:t>
+            </w:r>
+            <w:proofErr w:type="spellStart"/>
+            <w:r>
+              <w:rPr>
+                <w:rFonts w:ascii="BRH Devanagari Extra" w:hAnsi="BRH Devanagari Extra" w:cs="BRH Devanagari Extra"/>
+                <w:sz w:val="40"/>
+                <w:szCs w:val="40"/>
+              </w:rPr>
+              <w:t>rÉ</w:t>
+            </w:r>
+            <w:proofErr w:type="spellEnd"/>
+            <w:r>
+              <w:rPr>
+                <w:rFonts w:ascii="BRH Malayalam Extra" w:hAnsi="BRH Malayalam Extra" w:cs="BRH Devanagari Extra"/>
+                <w:b/>
+                <w:sz w:val="32"/>
+                <w:szCs w:val="40"/>
+              </w:rPr>
+              <w:t>–</w:t>
+            </w:r>
+            <w:proofErr w:type="spellStart"/>
+            <w:r>
+              <w:rPr>
+                <w:rFonts w:ascii="BRH Devanagari Extra" w:hAnsi="BRH Devanagari Extra" w:cs="BRH Devanagari Extra"/>
+                <w:sz w:val="40"/>
+                <w:szCs w:val="40"/>
+                <w:highlight w:val="green"/>
+              </w:rPr>
+              <w:t>iÉÏ</w:t>
+            </w:r>
+            <w:proofErr w:type="spellEnd"/>
+            <w:r>
+              <w:rPr>
+                <w:rFonts w:ascii="BRH Malayalam Extra" w:hAnsi="BRH Malayalam Extra" w:cs="BRH Devanagari Extra"/>
+                <w:b/>
+                <w:sz w:val="32"/>
+                <w:szCs w:val="40"/>
+                <w:highlight w:val="green"/>
+              </w:rPr>
+              <w:t>–</w:t>
+            </w:r>
+            <w:proofErr w:type="spellStart"/>
+            <w:r>
+              <w:rPr>
+                <w:rFonts w:ascii="BRH Devanagari Extra" w:hAnsi="BRH Devanagari Extra" w:cs="BRH Devanagari Extra"/>
+                <w:sz w:val="40"/>
+                <w:szCs w:val="40"/>
+                <w:highlight w:val="green"/>
+              </w:rPr>
+              <w:t>lSÉ</w:t>
+            </w:r>
+            <w:proofErr w:type="spellEnd"/>
+            <w:r>
+              <w:rPr>
+                <w:rFonts w:ascii="BRH Malayalam Extra" w:hAnsi="BRH Malayalam Extra" w:cs="BRH Devanagari Extra"/>
+                <w:b/>
+                <w:sz w:val="32"/>
+                <w:szCs w:val="40"/>
+                <w:highlight w:val="green"/>
+              </w:rPr>
+              <w:t>–</w:t>
+            </w:r>
+            <w:r>
+              <w:rPr>
+                <w:rFonts w:ascii="BRH Devanagari RN" w:hAnsi="BRH Devanagari RN" w:cs="BRH Devanagari Extra"/>
+                <w:sz w:val="40"/>
+                <w:szCs w:val="40"/>
+                <w:highlight w:val="green"/>
+              </w:rPr>
+              <w:t>å</w:t>
+            </w:r>
+            <w:r>
+              <w:rPr>
+                <w:rFonts w:ascii="BRH Devanagari Extra" w:hAnsi="BRH Devanagari Extra" w:cs="BRH Devanagari Extra"/>
+                <w:sz w:val="40"/>
+                <w:szCs w:val="40"/>
+              </w:rPr>
+              <w:t xml:space="preserve"> | </w:t>
+            </w:r>
+            <w:r>
+              <w:rPr>
+                <w:rFonts w:ascii="BRH Devanagari Extra" w:hAnsi="BRH Devanagari Extra" w:cs="BRH Devanagari Extra"/>
+                <w:sz w:val="40"/>
+                <w:szCs w:val="40"/>
+                <w:highlight w:val="green"/>
+              </w:rPr>
+              <w:t>C</w:t>
+            </w:r>
+            <w:r>
+              <w:rPr>
+                <w:rFonts w:ascii="BRH Malayalam Extra" w:hAnsi="BRH Malayalam Extra" w:cs="BRH Devanagari Extra"/>
+                <w:b/>
+                <w:sz w:val="32"/>
+                <w:szCs w:val="40"/>
+                <w:highlight w:val="green"/>
+              </w:rPr>
+              <w:t>–</w:t>
+            </w:r>
+            <w:proofErr w:type="spellStart"/>
+            <w:r>
+              <w:rPr>
+                <w:rFonts w:ascii="BRH Devanagari Extra" w:hAnsi="BRH Devanagari Extra" w:cs="BRH Devanagari Extra"/>
+                <w:sz w:val="40"/>
+                <w:szCs w:val="40"/>
+              </w:rPr>
+              <w:t>lSÉ</w:t>
+            </w:r>
+            <w:r>
+              <w:rPr>
+                <w:rFonts w:ascii="BRH Devanagari RN" w:hAnsi="BRH Devanagari RN" w:cs="BRH Devanagari Extra"/>
+                <w:sz w:val="40"/>
+                <w:szCs w:val="40"/>
+              </w:rPr>
+              <w:t>å</w:t>
+            </w:r>
+            <w:proofErr w:type="spellEnd"/>
+            <w:r>
+              <w:rPr>
+                <w:rFonts w:ascii="BRH Malayalam Extra" w:hAnsi="BRH Malayalam Extra" w:cs="BRH Devanagari Extra"/>
+                <w:b/>
+                <w:sz w:val="32"/>
+                <w:szCs w:val="40"/>
+              </w:rPr>
+              <w:t>–</w:t>
+            </w:r>
+            <w:r>
+              <w:rPr>
+                <w:rFonts w:ascii="BRH Devanagari Extra" w:hAnsi="BRH Devanagari Extra" w:cs="BRH Devanagari Extra"/>
+                <w:sz w:val="40"/>
+                <w:szCs w:val="40"/>
+              </w:rPr>
+              <w:t xml:space="preserve"> </w:t>
+            </w:r>
+            <w:proofErr w:type="spellStart"/>
+            <w:r>
+              <w:rPr>
+                <w:rFonts w:ascii="BRH Devanagari Extra" w:hAnsi="BRH Devanagari Extra" w:cs="BRH Devanagari Extra"/>
+                <w:sz w:val="40"/>
+                <w:szCs w:val="40"/>
+              </w:rPr>
+              <w:t>CÌiÉþ</w:t>
+            </w:r>
+            <w:proofErr w:type="spellEnd"/>
+            <w:r>
+              <w:rPr>
+                <w:rFonts w:ascii="BRH Devanagari Extra" w:hAnsi="BRH Devanagari Extra" w:cs="BRH Devanagari Extra"/>
+                <w:sz w:val="40"/>
+                <w:szCs w:val="40"/>
+              </w:rPr>
+              <w:t xml:space="preserve"> | </w:t>
+            </w:r>
+          </w:p>
+          <w:p>
+            <w:pPr>
+              <w:spacing w:before="0" w:line="240" w:lineRule="auto"/>
+              <w:rPr>
+                <w:rFonts w:ascii="BRH Malayalam Extra" w:eastAsia="Times New Roman" w:hAnsi="BRH Malayalam Extra" w:cs="BRH Malayalam Extra"/>
+                <w:color w:val="000000"/>
+                <w:sz w:val="40"/>
+                <w:szCs w:val="40"/>
+                <w:lang w:val="en-IN" w:eastAsia="en-IN" w:bidi="ml-IN"/>
+              </w:rPr>
+            </w:pPr>
+            <w:r>
+              <w:rPr>
+                <w:rFonts w:ascii="BRH Devanagari Extra" w:hAnsi="BRH Devanagari Extra" w:cs="BRH Devanagari Extra"/>
+                <w:sz w:val="40"/>
+                <w:szCs w:val="40"/>
+                <w:highlight w:val="green"/>
+              </w:rPr>
+              <w:t>C</w:t>
+            </w:r>
+            <w:r>
+              <w:rPr>
+                <w:rFonts w:ascii="BRH Malayalam Extra" w:hAnsi="BRH Malayalam Extra" w:cs="BRH Devanagari Extra"/>
+                <w:b/>
+                <w:sz w:val="32"/>
+                <w:szCs w:val="40"/>
+              </w:rPr>
+              <w:t>–</w:t>
+            </w:r>
+            <w:proofErr w:type="spellStart"/>
+            <w:r>
+              <w:rPr>
+                <w:rFonts w:ascii="BRH Devanagari Extra" w:hAnsi="BRH Devanagari Extra" w:cs="BRH Devanagari Extra"/>
+                <w:sz w:val="40"/>
+                <w:szCs w:val="40"/>
+              </w:rPr>
+              <w:t>lSÉ</w:t>
+            </w:r>
+            <w:r>
+              <w:rPr>
+                <w:rFonts w:ascii="BRH Devanagari RN" w:hAnsi="BRH Devanagari RN" w:cs="BRH Devanagari Extra"/>
+                <w:sz w:val="40"/>
+                <w:szCs w:val="40"/>
+              </w:rPr>
+              <w:t>å</w:t>
+            </w:r>
+            <w:proofErr w:type="spellEnd"/>
+            <w:r>
+              <w:rPr>
+                <w:rFonts w:ascii="BRH Malayalam Extra" w:hAnsi="BRH Malayalam Extra" w:cs="BRH Devanagari Extra"/>
+                <w:b/>
+                <w:sz w:val="32"/>
+                <w:szCs w:val="40"/>
+              </w:rPr>
+              <w:t>–</w:t>
+            </w:r>
+            <w:r>
+              <w:rPr>
+                <w:rFonts w:ascii="BRH Devanagari Extra" w:hAnsi="BRH Devanagari Extra" w:cs="BRH Devanagari Extra"/>
+                <w:sz w:val="40"/>
+                <w:szCs w:val="40"/>
+              </w:rPr>
+              <w:t xml:space="preserve"> </w:t>
+            </w:r>
+            <w:proofErr w:type="spellStart"/>
+            <w:r>
+              <w:rPr>
+                <w:rFonts w:ascii="BRH Devanagari Extra" w:hAnsi="BRH Devanagari Extra" w:cs="BRH Devanagari Extra"/>
+                <w:sz w:val="40"/>
+                <w:szCs w:val="40"/>
+              </w:rPr>
+              <w:t>CiÉÏlSÉ</w:t>
+            </w:r>
+            <w:r>
+              <w:rPr>
+                <w:rFonts w:ascii="BRH Devanagari RN" w:hAnsi="BRH Devanagari RN" w:cs="BRH Devanagari Extra"/>
+                <w:sz w:val="40"/>
+                <w:szCs w:val="40"/>
+              </w:rPr>
+              <w:t>å</w:t>
+            </w:r>
+            <w:r>
+              <w:rPr>
+                <w:rFonts w:ascii="BRH Devanagari Extra" w:hAnsi="BRH Devanagari Extra" w:cs="BRH Devanagari Extra"/>
+                <w:sz w:val="40"/>
+                <w:szCs w:val="40"/>
+              </w:rPr>
+              <w:t>ÿ</w:t>
             </w:r>
             <w:proofErr w:type="spellEnd"/>
             <w:r>
@@ -3313,8 +5711,19 @@
                 <w:sz w:val="28"/>
                 <w:szCs w:val="32"/>
               </w:rPr>
-              <w:t>T.S.6.5.8.4 – Kramam</w:t>
-            </w:r>
+              <w:t xml:space="preserve">T.S.6.5.8.4 – </w:t>
+            </w:r>
+            <w:proofErr w:type="spellStart"/>
+            <w:r>
+              <w:rPr>
+                <w:rFonts w:cs="Arial"/>
+                <w:b/>
+                <w:sz w:val="28"/>
+                <w:szCs w:val="32"/>
+              </w:rPr>
+              <w:t>Kramam</w:t>
+            </w:r>
+            <w:proofErr w:type="spellEnd"/>
           </w:p>
           <w:p>
             <w:pPr>
@@ -4347,6 +6756,1053 @@
                 <w:lang w:val="en-IN" w:eastAsia="en-IN" w:bidi="ml-IN"/>
               </w:rPr>
               <w:t xml:space="preserve"> </w:t>
+            </w:r>
+          </w:p>
+        </w:tc>
+      </w:tr>
+      <w:tr>
+        <w:trPr>
+          <w:trHeight w:val="1124"/>
+        </w:trPr>
+        <w:tc>
+          <w:tcPr>
+            <w:tcW w:w="3877" w:type="dxa"/>
+          </w:tcPr>
+          <w:p>
+            <w:pPr>
+              <w:widowControl w:val="0"/>
+              <w:tabs>
+                <w:tab w:val="left" w:pos="993"/>
+              </w:tabs>
+              <w:autoSpaceDE w:val="0"/>
+              <w:autoSpaceDN w:val="0"/>
+              <w:adjustRightInd w:val="0"/>
+              <w:spacing w:before="0" w:line="252" w:lineRule="auto"/>
+              <w:ind w:right="297"/>
+              <w:rPr>
+                <w:rFonts w:cs="Arial"/>
+                <w:b/>
+                <w:color w:val="FF0000"/>
+                <w:sz w:val="28"/>
+                <w:szCs w:val="32"/>
+              </w:rPr>
+            </w:pPr>
+            <w:r>
+              <w:rPr>
+                <w:rFonts w:cs="Arial"/>
+                <w:b/>
+                <w:color w:val="FF0000"/>
+                <w:sz w:val="28"/>
+                <w:szCs w:val="32"/>
+              </w:rPr>
+              <w:lastRenderedPageBreak/>
+              <w:t>T.S.6.5.</w:t>
+            </w:r>
+            <w:r>
+              <w:rPr>
+                <w:rFonts w:cs="Arial"/>
+                <w:b/>
+                <w:color w:val="FF0000"/>
+                <w:sz w:val="28"/>
+                <w:szCs w:val="32"/>
+              </w:rPr>
+              <w:t>9.4</w:t>
+            </w:r>
+            <w:r>
+              <w:rPr>
+                <w:rFonts w:cs="Arial"/>
+                <w:b/>
+                <w:color w:val="FF0000"/>
+                <w:sz w:val="28"/>
+                <w:szCs w:val="32"/>
+              </w:rPr>
+              <w:t xml:space="preserve"> – </w:t>
+            </w:r>
+            <w:proofErr w:type="spellStart"/>
+            <w:r>
+              <w:rPr>
+                <w:rFonts w:cs="Arial"/>
+                <w:b/>
+                <w:color w:val="FF0000"/>
+                <w:sz w:val="28"/>
+                <w:szCs w:val="32"/>
+              </w:rPr>
+              <w:t>Kramam</w:t>
+            </w:r>
+            <w:proofErr w:type="spellEnd"/>
+          </w:p>
+          <w:p>
+            <w:pPr>
+              <w:widowControl w:val="0"/>
+              <w:tabs>
+                <w:tab w:val="left" w:pos="993"/>
+              </w:tabs>
+              <w:autoSpaceDE w:val="0"/>
+              <w:autoSpaceDN w:val="0"/>
+              <w:adjustRightInd w:val="0"/>
+              <w:spacing w:before="0" w:line="252" w:lineRule="auto"/>
+              <w:ind w:right="297"/>
+              <w:rPr>
+                <w:rFonts w:cs="Arial"/>
+                <w:b/>
+                <w:color w:val="FF0000"/>
+                <w:szCs w:val="32"/>
+              </w:rPr>
+            </w:pPr>
+            <w:proofErr w:type="spellStart"/>
+            <w:r>
+              <w:rPr>
+                <w:rFonts w:cs="Arial"/>
+                <w:b/>
+                <w:color w:val="FF0000"/>
+                <w:szCs w:val="32"/>
+              </w:rPr>
+              <w:t>Krama</w:t>
+            </w:r>
+            <w:proofErr w:type="spellEnd"/>
+            <w:r>
+              <w:rPr>
+                <w:rFonts w:cs="Arial"/>
+                <w:b/>
+                <w:color w:val="FF0000"/>
+                <w:szCs w:val="32"/>
+              </w:rPr>
+              <w:t xml:space="preserve"> </w:t>
+            </w:r>
+            <w:proofErr w:type="spellStart"/>
+            <w:r>
+              <w:rPr>
+                <w:rFonts w:cs="Arial"/>
+                <w:b/>
+                <w:color w:val="FF0000"/>
+                <w:szCs w:val="32"/>
+              </w:rPr>
+              <w:t>Vaakyam</w:t>
+            </w:r>
+            <w:proofErr w:type="spellEnd"/>
+            <w:r>
+              <w:rPr>
+                <w:rFonts w:cs="Arial"/>
+                <w:b/>
+                <w:color w:val="FF0000"/>
+                <w:szCs w:val="32"/>
+              </w:rPr>
+              <w:t xml:space="preserve"> No.– </w:t>
+            </w:r>
+            <w:r>
+              <w:rPr>
+                <w:rFonts w:cs="Arial"/>
+                <w:b/>
+                <w:color w:val="FF0000"/>
+                <w:szCs w:val="32"/>
+              </w:rPr>
+              <w:t>4 &amp; 5</w:t>
+            </w:r>
+          </w:p>
+          <w:p>
+            <w:pPr>
+              <w:widowControl w:val="0"/>
+              <w:tabs>
+                <w:tab w:val="left" w:pos="993"/>
+              </w:tabs>
+              <w:autoSpaceDE w:val="0"/>
+              <w:autoSpaceDN w:val="0"/>
+              <w:adjustRightInd w:val="0"/>
+              <w:spacing w:before="0" w:line="252" w:lineRule="auto"/>
+              <w:ind w:right="297"/>
+              <w:rPr>
+                <w:rFonts w:cs="Arial"/>
+                <w:b/>
+                <w:sz w:val="28"/>
+                <w:szCs w:val="32"/>
+              </w:rPr>
+            </w:pPr>
+            <w:proofErr w:type="spellStart"/>
+            <w:r>
+              <w:rPr>
+                <w:rFonts w:cs="Arial"/>
+                <w:b/>
+                <w:color w:val="FF0000"/>
+                <w:sz w:val="28"/>
+                <w:szCs w:val="32"/>
+              </w:rPr>
+              <w:t>Panchaati</w:t>
+            </w:r>
+            <w:proofErr w:type="spellEnd"/>
+            <w:r>
+              <w:rPr>
+                <w:rFonts w:cs="Arial"/>
+                <w:b/>
+                <w:color w:val="FF0000"/>
+                <w:sz w:val="28"/>
+                <w:szCs w:val="32"/>
+              </w:rPr>
+              <w:t xml:space="preserve"> No</w:t>
+            </w:r>
+            <w:r>
+              <w:rPr>
+                <w:rFonts w:cs="Arial"/>
+                <w:b/>
+                <w:color w:val="FF0000"/>
+                <w:szCs w:val="32"/>
+              </w:rPr>
+              <w:t xml:space="preserve">. - </w:t>
+            </w:r>
+            <w:r>
+              <w:rPr>
+                <w:rFonts w:cs="Arial"/>
+                <w:b/>
+                <w:color w:val="FF0000"/>
+                <w:sz w:val="28"/>
+                <w:szCs w:val="32"/>
+              </w:rPr>
+              <w:t>35</w:t>
+            </w:r>
+          </w:p>
+        </w:tc>
+        <w:tc>
+          <w:tcPr>
+            <w:tcW w:w="4738" w:type="dxa"/>
+          </w:tcPr>
+          <w:p>
+            <w:pPr>
+              <w:widowControl w:val="0"/>
+              <w:autoSpaceDE w:val="0"/>
+              <w:autoSpaceDN w:val="0"/>
+              <w:adjustRightInd w:val="0"/>
+              <w:spacing w:line="252" w:lineRule="auto"/>
+              <w:rPr>
+                <w:rFonts w:ascii="BRH Malayalam Extra" w:eastAsia="Times New Roman" w:hAnsi="BRH Malayalam Extra" w:cs="BRH Malayalam Extra"/>
+                <w:color w:val="000000"/>
+                <w:sz w:val="40"/>
+                <w:szCs w:val="40"/>
+                <w:lang w:val="en-IN" w:eastAsia="en-IN" w:bidi="ml-IN"/>
+              </w:rPr>
+            </w:pPr>
+            <w:proofErr w:type="spellStart"/>
+            <w:r>
+              <w:rPr>
+                <w:rFonts w:ascii="BRH Devanagari Extra" w:hAnsi="BRH Devanagari Extra" w:cs="BRH Devanagari Extra"/>
+                <w:sz w:val="40"/>
+                <w:szCs w:val="40"/>
+              </w:rPr>
+              <w:t>EmÉþ</w:t>
+            </w:r>
+            <w:proofErr w:type="spellEnd"/>
+            <w:r>
+              <w:rPr>
+                <w:rFonts w:ascii="BRH Devanagari Extra" w:hAnsi="BRH Devanagari Extra" w:cs="BRH Devanagari Extra"/>
+                <w:sz w:val="40"/>
+                <w:szCs w:val="40"/>
+              </w:rPr>
+              <w:t xml:space="preserve"> </w:t>
+            </w:r>
+            <w:proofErr w:type="spellStart"/>
+            <w:r>
+              <w:rPr>
+                <w:rFonts w:ascii="BRH Devanagari Extra" w:hAnsi="BRH Devanagari Extra" w:cs="BRH Devanagari Extra"/>
+                <w:sz w:val="40"/>
+                <w:szCs w:val="40"/>
+              </w:rPr>
+              <w:t>ÌiÉ¸</w:t>
+            </w:r>
+            <w:r>
+              <w:rPr>
+                <w:rFonts w:ascii="BRH Devanagari RN" w:hAnsi="BRH Devanagari RN" w:cs="BRH Devanagari Extra"/>
+                <w:sz w:val="40"/>
+                <w:szCs w:val="40"/>
+              </w:rPr>
+              <w:t>å</w:t>
+            </w:r>
+            <w:r>
+              <w:rPr>
+                <w:rFonts w:ascii="BRH Devanagari Extra" w:hAnsi="BRH Devanagari Extra" w:cs="BRH Devanagari Extra"/>
+                <w:sz w:val="40"/>
+                <w:szCs w:val="40"/>
+              </w:rPr>
+              <w:t>U</w:t>
+            </w:r>
+            <w:r>
+              <w:rPr>
+                <w:rFonts w:ascii="BRH Devanagari Extra" w:hAnsi="BRH Devanagari Extra" w:cs="BRH Devanagari Extra"/>
+                <w:sz w:val="40"/>
+                <w:szCs w:val="40"/>
+                <w:highlight w:val="yellow"/>
+              </w:rPr>
+              <w:t>lÉ</w:t>
+            </w:r>
+            <w:r>
+              <w:rPr>
+                <w:rFonts w:ascii="BRH Devanagari Extra" w:hAnsi="BRH Devanagari Extra" w:cs="BRH Devanagari Extra"/>
+                <w:sz w:val="40"/>
+                <w:szCs w:val="40"/>
+              </w:rPr>
+              <w:t>ç</w:t>
+            </w:r>
+            <w:proofErr w:type="spellEnd"/>
+            <w:r>
+              <w:rPr>
+                <w:rFonts w:ascii="BRH Devanagari Extra" w:hAnsi="BRH Devanagari Extra" w:cs="BRH Devanagari Extra"/>
+                <w:sz w:val="40"/>
+                <w:szCs w:val="40"/>
+              </w:rPr>
+              <w:t xml:space="preserve"> | </w:t>
+            </w:r>
+            <w:proofErr w:type="spellStart"/>
+            <w:r>
+              <w:rPr>
+                <w:rFonts w:ascii="BRH Devanagari Extra" w:hAnsi="BRH Devanagari Extra" w:cs="BRH Devanagari Extra"/>
+                <w:sz w:val="40"/>
+                <w:szCs w:val="40"/>
+              </w:rPr>
+              <w:t>ÌiÉ</w:t>
+            </w:r>
+            <w:proofErr w:type="spellEnd"/>
+            <w:r>
+              <w:rPr>
+                <w:rFonts w:ascii="BRH Malayalam Extra" w:hAnsi="BRH Malayalam Extra" w:cs="BRH Devanagari Extra"/>
+                <w:b/>
+                <w:sz w:val="32"/>
+                <w:szCs w:val="40"/>
+              </w:rPr>
+              <w:t>–</w:t>
+            </w:r>
+            <w:r>
+              <w:rPr>
+                <w:rFonts w:ascii="BRH Devanagari Extra" w:hAnsi="BRH Devanagari Extra" w:cs="BRH Devanagari Extra"/>
+                <w:sz w:val="40"/>
+                <w:szCs w:val="40"/>
+              </w:rPr>
+              <w:t>¸</w:t>
+            </w:r>
+            <w:r>
+              <w:rPr>
+                <w:rFonts w:ascii="BRH Devanagari RN" w:hAnsi="BRH Devanagari RN" w:cs="BRH Devanagari Extra"/>
+                <w:sz w:val="40"/>
+                <w:szCs w:val="40"/>
+              </w:rPr>
+              <w:t>å</w:t>
+            </w:r>
+            <w:r>
+              <w:rPr>
+                <w:rFonts w:ascii="BRH Malayalam Extra" w:hAnsi="BRH Malayalam Extra" w:cs="BRH Devanagari Extra"/>
+                <w:b/>
+                <w:sz w:val="32"/>
+                <w:szCs w:val="40"/>
+              </w:rPr>
+              <w:t>–</w:t>
+            </w:r>
+            <w:r>
+              <w:rPr>
+                <w:rFonts w:ascii="BRH Devanagari Extra" w:hAnsi="BRH Devanagari Extra" w:cs="BRH Devanagari Extra"/>
+                <w:sz w:val="40"/>
+                <w:szCs w:val="40"/>
+              </w:rPr>
+              <w:t>U</w:t>
+            </w:r>
+            <w:r>
+              <w:rPr>
+                <w:rFonts w:ascii="BRH Malayalam Extra" w:hAnsi="BRH Malayalam Extra" w:cs="BRH Devanagari Extra"/>
+                <w:b/>
+                <w:sz w:val="32"/>
+                <w:szCs w:val="40"/>
+                <w:highlight w:val="yellow"/>
+              </w:rPr>
+              <w:t>–</w:t>
+            </w:r>
+            <w:r>
+              <w:rPr>
+                <w:rFonts w:ascii="BRH Devanagari Extra" w:hAnsi="BRH Devanagari Extra" w:cs="BRH Devanagari Extra"/>
+                <w:sz w:val="40"/>
+                <w:szCs w:val="40"/>
+                <w:highlight w:val="yellow"/>
+              </w:rPr>
+              <w:t>³Éç</w:t>
+            </w:r>
+            <w:r>
+              <w:rPr>
+                <w:rFonts w:ascii="BRH Devanagari Extra" w:hAnsi="BRH Devanagari Extra" w:cs="BRH Devanagari Extra"/>
+                <w:sz w:val="40"/>
+                <w:szCs w:val="40"/>
+              </w:rPr>
+              <w:t>.</w:t>
+            </w:r>
+            <w:r>
+              <w:rPr>
+                <w:rFonts w:ascii="BRH Malayalam Extra" w:hAnsi="BRH Malayalam Extra" w:cs="BRH Devanagari Extra"/>
+                <w:b/>
+                <w:sz w:val="32"/>
+                <w:szCs w:val="40"/>
+              </w:rPr>
+              <w:t>–</w:t>
+            </w:r>
+            <w:r>
+              <w:rPr>
+                <w:rFonts w:ascii="BRH Devanagari Extra" w:hAnsi="BRH Devanagari Extra" w:cs="BRH Devanagari Extra"/>
+                <w:sz w:val="40"/>
+                <w:szCs w:val="40"/>
+              </w:rPr>
+              <w:t xml:space="preserve"> </w:t>
+            </w:r>
+            <w:proofErr w:type="spellStart"/>
+            <w:r>
+              <w:rPr>
+                <w:rFonts w:ascii="BRH Devanagari Extra" w:hAnsi="BRH Devanagari Extra" w:cs="BRH Devanagari Extra"/>
+                <w:sz w:val="40"/>
+                <w:szCs w:val="40"/>
+              </w:rPr>
+              <w:t>rÉiÉç</w:t>
+            </w:r>
+            <w:proofErr w:type="spellEnd"/>
+            <w:r>
+              <w:rPr>
+                <w:rFonts w:ascii="BRH Devanagari Extra" w:hAnsi="BRH Devanagari Extra" w:cs="BRH Devanagari Extra"/>
+                <w:sz w:val="40"/>
+                <w:szCs w:val="40"/>
+              </w:rPr>
+              <w:t xml:space="preserve"> |</w:t>
+            </w:r>
+          </w:p>
+        </w:tc>
+        <w:tc>
+          <w:tcPr>
+            <w:tcW w:w="5220" w:type="dxa"/>
+          </w:tcPr>
+          <w:p>
+            <w:pPr>
+              <w:widowControl w:val="0"/>
+              <w:autoSpaceDE w:val="0"/>
+              <w:autoSpaceDN w:val="0"/>
+              <w:adjustRightInd w:val="0"/>
+              <w:spacing w:before="0" w:line="252" w:lineRule="auto"/>
+              <w:rPr>
+                <w:rFonts w:ascii="BRH Malayalam Extra" w:eastAsia="Times New Roman" w:hAnsi="BRH Malayalam Extra" w:cs="BRH Malayalam Extra"/>
+                <w:color w:val="000000"/>
+                <w:sz w:val="40"/>
+                <w:szCs w:val="40"/>
+                <w:lang w:val="en-IN" w:eastAsia="en-IN" w:bidi="ml-IN"/>
+              </w:rPr>
+            </w:pPr>
+            <w:proofErr w:type="spellStart"/>
+            <w:r>
+              <w:rPr>
+                <w:rFonts w:ascii="BRH Devanagari Extra" w:hAnsi="BRH Devanagari Extra" w:cs="BRH Devanagari Extra"/>
+                <w:sz w:val="40"/>
+                <w:szCs w:val="40"/>
+              </w:rPr>
+              <w:t>EmÉþ</w:t>
+            </w:r>
+            <w:proofErr w:type="spellEnd"/>
+            <w:r>
+              <w:rPr>
+                <w:rFonts w:ascii="BRH Devanagari Extra" w:hAnsi="BRH Devanagari Extra" w:cs="BRH Devanagari Extra"/>
+                <w:sz w:val="40"/>
+                <w:szCs w:val="40"/>
+              </w:rPr>
+              <w:t xml:space="preserve"> ÌiÉ¸</w:t>
+            </w:r>
+            <w:r>
+              <w:rPr>
+                <w:rFonts w:ascii="BRH Devanagari RN" w:hAnsi="BRH Devanagari RN" w:cs="BRH Devanagari Extra"/>
+                <w:sz w:val="40"/>
+                <w:szCs w:val="40"/>
+              </w:rPr>
+              <w:t>å</w:t>
+            </w:r>
+            <w:r>
+              <w:rPr>
+                <w:rFonts w:ascii="BRH Devanagari Extra" w:hAnsi="BRH Devanagari Extra" w:cs="BRH Devanagari Extra"/>
+                <w:sz w:val="40"/>
+                <w:szCs w:val="40"/>
+              </w:rPr>
+              <w:t>U</w:t>
+            </w:r>
+            <w:r>
+              <w:rPr>
+                <w:rFonts w:ascii="BRH Devanagari Extra" w:hAnsi="BRH Devanagari Extra" w:cs="BRH Devanagari Extra"/>
+                <w:sz w:val="40"/>
+                <w:szCs w:val="40"/>
+                <w:highlight w:val="green"/>
+              </w:rPr>
+              <w:t>³Éç</w:t>
+            </w:r>
+            <w:r>
+              <w:rPr>
+                <w:rFonts w:ascii="BRH Devanagari Extra" w:hAnsi="BRH Devanagari Extra" w:cs="BRH Devanagari Extra"/>
+                <w:sz w:val="40"/>
+                <w:szCs w:val="40"/>
+              </w:rPr>
+              <w:t xml:space="preserve"> | </w:t>
+            </w:r>
+            <w:proofErr w:type="spellStart"/>
+            <w:r>
+              <w:rPr>
+                <w:rFonts w:ascii="BRH Devanagari Extra" w:hAnsi="BRH Devanagari Extra" w:cs="BRH Devanagari Extra"/>
+                <w:sz w:val="40"/>
+                <w:szCs w:val="40"/>
+              </w:rPr>
+              <w:t>ÌiÉ</w:t>
+            </w:r>
+            <w:proofErr w:type="spellEnd"/>
+            <w:r>
+              <w:rPr>
+                <w:rFonts w:ascii="BRH Malayalam Extra" w:hAnsi="BRH Malayalam Extra" w:cs="BRH Devanagari Extra"/>
+                <w:b/>
+                <w:sz w:val="32"/>
+                <w:szCs w:val="40"/>
+              </w:rPr>
+              <w:t>–</w:t>
+            </w:r>
+            <w:r>
+              <w:rPr>
+                <w:rFonts w:ascii="BRH Devanagari Extra" w:hAnsi="BRH Devanagari Extra" w:cs="BRH Devanagari Extra"/>
+                <w:sz w:val="40"/>
+                <w:szCs w:val="40"/>
+              </w:rPr>
+              <w:t>¸</w:t>
+            </w:r>
+            <w:r>
+              <w:rPr>
+                <w:rFonts w:ascii="BRH Devanagari RN" w:hAnsi="BRH Devanagari RN" w:cs="BRH Devanagari Extra"/>
+                <w:sz w:val="40"/>
+                <w:szCs w:val="40"/>
+              </w:rPr>
+              <w:t>å</w:t>
+            </w:r>
+            <w:r>
+              <w:rPr>
+                <w:rFonts w:ascii="BRH Malayalam Extra" w:hAnsi="BRH Malayalam Extra" w:cs="BRH Devanagari Extra"/>
+                <w:b/>
+                <w:sz w:val="32"/>
+                <w:szCs w:val="40"/>
+              </w:rPr>
+              <w:t>–</w:t>
+            </w:r>
+            <w:proofErr w:type="spellStart"/>
+            <w:r>
+              <w:rPr>
+                <w:rFonts w:ascii="BRH Devanagari Extra" w:hAnsi="BRH Devanagari Extra" w:cs="BRH Devanagari Extra"/>
+                <w:sz w:val="40"/>
+                <w:szCs w:val="40"/>
+              </w:rPr>
+              <w:t>U</w:t>
+            </w:r>
+            <w:r>
+              <w:rPr>
+                <w:rFonts w:ascii="BRH Devanagari Extra" w:hAnsi="BRH Devanagari Extra" w:cs="BRH Devanagari Extra"/>
+                <w:sz w:val="40"/>
+                <w:szCs w:val="40"/>
+                <w:highlight w:val="green"/>
+              </w:rPr>
+              <w:t>lÉç</w:t>
+            </w:r>
+            <w:proofErr w:type="spellEnd"/>
+            <w:r>
+              <w:rPr>
+                <w:rFonts w:ascii="BRH Devanagari Extra" w:hAnsi="BRH Devanagari Extra" w:cs="BRH Devanagari Extra"/>
+                <w:sz w:val="40"/>
+                <w:szCs w:val="40"/>
+                <w:highlight w:val="green"/>
+              </w:rPr>
+              <w:t>.</w:t>
+            </w:r>
+            <w:r>
+              <w:rPr>
+                <w:rFonts w:ascii="BRH Malayalam Extra" w:hAnsi="BRH Malayalam Extra" w:cs="BRH Devanagari Extra"/>
+                <w:b/>
+                <w:sz w:val="32"/>
+                <w:szCs w:val="40"/>
+              </w:rPr>
+              <w:t>–</w:t>
+            </w:r>
+            <w:r>
+              <w:rPr>
+                <w:rFonts w:ascii="BRH Devanagari Extra" w:hAnsi="BRH Devanagari Extra" w:cs="BRH Devanagari Extra"/>
+                <w:sz w:val="40"/>
+                <w:szCs w:val="40"/>
+              </w:rPr>
+              <w:t xml:space="preserve"> </w:t>
+            </w:r>
+            <w:proofErr w:type="spellStart"/>
+            <w:r>
+              <w:rPr>
+                <w:rFonts w:ascii="BRH Devanagari Extra" w:hAnsi="BRH Devanagari Extra" w:cs="BRH Devanagari Extra"/>
+                <w:sz w:val="40"/>
+                <w:szCs w:val="40"/>
+              </w:rPr>
+              <w:t>rÉiÉç</w:t>
+            </w:r>
+            <w:proofErr w:type="spellEnd"/>
+            <w:r>
+              <w:rPr>
+                <w:rFonts w:ascii="BRH Devanagari Extra" w:hAnsi="BRH Devanagari Extra" w:cs="BRH Devanagari Extra"/>
+                <w:sz w:val="40"/>
+                <w:szCs w:val="40"/>
+              </w:rPr>
+              <w:t xml:space="preserve"> |</w:t>
+            </w:r>
+          </w:p>
+        </w:tc>
+      </w:tr>
+      <w:tr>
+        <w:trPr>
+          <w:trHeight w:val="1108"/>
+        </w:trPr>
+        <w:tc>
+          <w:tcPr>
+            <w:tcW w:w="3877" w:type="dxa"/>
+          </w:tcPr>
+          <w:p>
+            <w:pPr>
+              <w:widowControl w:val="0"/>
+              <w:tabs>
+                <w:tab w:val="left" w:pos="993"/>
+              </w:tabs>
+              <w:autoSpaceDE w:val="0"/>
+              <w:autoSpaceDN w:val="0"/>
+              <w:adjustRightInd w:val="0"/>
+              <w:spacing w:before="0" w:line="252" w:lineRule="auto"/>
+              <w:ind w:right="297"/>
+              <w:rPr>
+                <w:rFonts w:cs="Arial"/>
+                <w:b/>
+                <w:color w:val="FF0000"/>
+                <w:sz w:val="28"/>
+                <w:szCs w:val="32"/>
+              </w:rPr>
+            </w:pPr>
+            <w:r>
+              <w:rPr>
+                <w:rFonts w:cs="Arial"/>
+                <w:b/>
+                <w:color w:val="FF0000"/>
+                <w:sz w:val="28"/>
+                <w:szCs w:val="32"/>
+              </w:rPr>
+              <w:t>T.S.6.5.</w:t>
+            </w:r>
+            <w:r>
+              <w:rPr>
+                <w:rFonts w:cs="Arial"/>
+                <w:b/>
+                <w:color w:val="FF0000"/>
+                <w:sz w:val="28"/>
+                <w:szCs w:val="32"/>
+              </w:rPr>
+              <w:t>11.4</w:t>
+            </w:r>
+            <w:r>
+              <w:rPr>
+                <w:rFonts w:cs="Arial"/>
+                <w:b/>
+                <w:color w:val="FF0000"/>
+                <w:sz w:val="28"/>
+                <w:szCs w:val="32"/>
+              </w:rPr>
+              <w:t xml:space="preserve"> – </w:t>
+            </w:r>
+            <w:proofErr w:type="spellStart"/>
+            <w:r>
+              <w:rPr>
+                <w:rFonts w:cs="Arial"/>
+                <w:b/>
+                <w:color w:val="FF0000"/>
+                <w:sz w:val="28"/>
+                <w:szCs w:val="32"/>
+              </w:rPr>
+              <w:t>Kramam</w:t>
+            </w:r>
+            <w:proofErr w:type="spellEnd"/>
+          </w:p>
+          <w:p>
+            <w:pPr>
+              <w:widowControl w:val="0"/>
+              <w:tabs>
+                <w:tab w:val="left" w:pos="993"/>
+              </w:tabs>
+              <w:autoSpaceDE w:val="0"/>
+              <w:autoSpaceDN w:val="0"/>
+              <w:adjustRightInd w:val="0"/>
+              <w:spacing w:before="0" w:line="252" w:lineRule="auto"/>
+              <w:ind w:right="297"/>
+              <w:rPr>
+                <w:rFonts w:cs="Arial"/>
+                <w:b/>
+                <w:color w:val="FF0000"/>
+                <w:sz w:val="28"/>
+                <w:szCs w:val="32"/>
+              </w:rPr>
+            </w:pPr>
+            <w:proofErr w:type="spellStart"/>
+            <w:r>
+              <w:rPr>
+                <w:rFonts w:cs="Arial"/>
+                <w:b/>
+                <w:color w:val="FF0000"/>
+                <w:sz w:val="28"/>
+                <w:szCs w:val="32"/>
+              </w:rPr>
+              <w:t>Krama</w:t>
+            </w:r>
+            <w:proofErr w:type="spellEnd"/>
+            <w:r>
+              <w:rPr>
+                <w:rFonts w:cs="Arial"/>
+                <w:b/>
+                <w:color w:val="FF0000"/>
+                <w:sz w:val="28"/>
+                <w:szCs w:val="32"/>
+              </w:rPr>
+              <w:t xml:space="preserve"> </w:t>
+            </w:r>
+            <w:proofErr w:type="spellStart"/>
+            <w:r>
+              <w:rPr>
+                <w:rFonts w:cs="Arial"/>
+                <w:b/>
+                <w:color w:val="FF0000"/>
+                <w:sz w:val="28"/>
+                <w:szCs w:val="32"/>
+              </w:rPr>
+              <w:t>Vaakyam</w:t>
+            </w:r>
+            <w:proofErr w:type="spellEnd"/>
+            <w:r>
+              <w:rPr>
+                <w:rFonts w:cs="Arial"/>
+                <w:b/>
+                <w:color w:val="FF0000"/>
+                <w:sz w:val="28"/>
+                <w:szCs w:val="32"/>
+              </w:rPr>
+              <w:t xml:space="preserve"> No.– 43</w:t>
+            </w:r>
+          </w:p>
+          <w:p>
+            <w:pPr>
+              <w:widowControl w:val="0"/>
+              <w:tabs>
+                <w:tab w:val="left" w:pos="993"/>
+              </w:tabs>
+              <w:autoSpaceDE w:val="0"/>
+              <w:autoSpaceDN w:val="0"/>
+              <w:adjustRightInd w:val="0"/>
+              <w:spacing w:before="0" w:line="252" w:lineRule="auto"/>
+              <w:ind w:right="297"/>
+              <w:rPr>
+                <w:rFonts w:cs="Arial"/>
+                <w:b/>
+                <w:color w:val="FF0000"/>
+                <w:sz w:val="28"/>
+                <w:szCs w:val="32"/>
+              </w:rPr>
+            </w:pPr>
+            <w:proofErr w:type="spellStart"/>
+            <w:r>
+              <w:rPr>
+                <w:rFonts w:cs="Arial"/>
+                <w:b/>
+                <w:color w:val="FF0000"/>
+                <w:sz w:val="28"/>
+                <w:szCs w:val="32"/>
+              </w:rPr>
+              <w:t>Panchaati</w:t>
+            </w:r>
+            <w:proofErr w:type="spellEnd"/>
+            <w:r>
+              <w:rPr>
+                <w:rFonts w:cs="Arial"/>
+                <w:b/>
+                <w:color w:val="FF0000"/>
+                <w:sz w:val="28"/>
+                <w:szCs w:val="32"/>
+              </w:rPr>
+              <w:t xml:space="preserve"> No</w:t>
+            </w:r>
+            <w:r>
+              <w:rPr>
+                <w:rFonts w:cs="Arial"/>
+                <w:b/>
+                <w:color w:val="FF0000"/>
+                <w:szCs w:val="32"/>
+              </w:rPr>
+              <w:t xml:space="preserve">. - </w:t>
+            </w:r>
+            <w:r>
+              <w:rPr>
+                <w:rFonts w:cs="Arial"/>
+                <w:b/>
+                <w:color w:val="FF0000"/>
+                <w:sz w:val="28"/>
+                <w:szCs w:val="32"/>
+              </w:rPr>
+              <w:t>42</w:t>
+            </w:r>
+          </w:p>
+        </w:tc>
+        <w:tc>
+          <w:tcPr>
+            <w:tcW w:w="4738" w:type="dxa"/>
+          </w:tcPr>
+          <w:p>
+            <w:pPr>
+              <w:widowControl w:val="0"/>
+              <w:autoSpaceDE w:val="0"/>
+              <w:autoSpaceDN w:val="0"/>
+              <w:adjustRightInd w:val="0"/>
+              <w:spacing w:before="0" w:line="240" w:lineRule="auto"/>
+              <w:rPr>
+                <w:rFonts w:ascii="BRH Malayalam Extra" w:eastAsia="Times New Roman" w:hAnsi="BRH Malayalam Extra" w:cs="BRH Malayalam Extra"/>
+                <w:color w:val="000000"/>
+                <w:sz w:val="40"/>
+                <w:szCs w:val="40"/>
+                <w:lang w:val="en-IN" w:eastAsia="en-IN" w:bidi="ml-IN"/>
+              </w:rPr>
+            </w:pPr>
+            <w:proofErr w:type="spellStart"/>
+            <w:r>
+              <w:rPr>
+                <w:rFonts w:ascii="BRH Devanagari Extra" w:hAnsi="BRH Devanagari Extra" w:cs="BRH Devanagari Extra"/>
+                <w:sz w:val="40"/>
+                <w:szCs w:val="40"/>
+              </w:rPr>
+              <w:t>lÉælÉÿqÉç</w:t>
+            </w:r>
+            <w:proofErr w:type="spellEnd"/>
+            <w:r>
+              <w:rPr>
+                <w:rFonts w:ascii="BRH Devanagari Extra" w:hAnsi="BRH Devanagari Extra" w:cs="BRH Devanagari Extra"/>
+                <w:sz w:val="40"/>
+                <w:szCs w:val="40"/>
+              </w:rPr>
+              <w:t xml:space="preserve"> | </w:t>
+            </w:r>
+            <w:proofErr w:type="spellStart"/>
+            <w:r>
+              <w:rPr>
+                <w:rFonts w:ascii="BRH Devanagari Extra" w:hAnsi="BRH Devanagari Extra" w:cs="BRH Devanagari Extra"/>
+                <w:sz w:val="40"/>
+                <w:szCs w:val="40"/>
+                <w:highlight w:val="yellow"/>
+              </w:rPr>
+              <w:t>L</w:t>
+            </w:r>
+            <w:r>
+              <w:rPr>
+                <w:rFonts w:ascii="BRH Devanagari Extra" w:hAnsi="BRH Devanagari Extra" w:cs="BRH Devanagari Extra"/>
+                <w:sz w:val="40"/>
+                <w:szCs w:val="40"/>
+              </w:rPr>
+              <w:t>lÉ</w:t>
+            </w:r>
+            <w:proofErr w:type="spellEnd"/>
+            <w:r>
+              <w:rPr>
+                <w:rFonts w:ascii="BRH Malayalam Extra" w:hAnsi="BRH Malayalam Extra" w:cs="BRH Devanagari Extra"/>
+                <w:b/>
+                <w:sz w:val="32"/>
+                <w:szCs w:val="40"/>
+              </w:rPr>
+              <w:t>–</w:t>
+            </w:r>
+            <w:proofErr w:type="spellStart"/>
+            <w:r>
+              <w:rPr>
+                <w:rFonts w:ascii="BRH Devanagari Extra" w:hAnsi="BRH Devanagari Extra" w:cs="BRH Devanagari Extra"/>
+                <w:sz w:val="36"/>
+                <w:szCs w:val="40"/>
+              </w:rPr>
+              <w:t>óè</w:t>
+            </w:r>
+            <w:proofErr w:type="spellEnd"/>
+            <w:r>
+              <w:rPr>
+                <w:rFonts w:ascii="BRH Malayalam Extra" w:hAnsi="BRH Malayalam Extra" w:cs="BRH Devanagari Extra"/>
+                <w:b/>
+                <w:sz w:val="32"/>
+                <w:szCs w:val="40"/>
+              </w:rPr>
+              <w:t>–</w:t>
+            </w:r>
+            <w:r>
+              <w:rPr>
+                <w:rFonts w:ascii="BRH Devanagari Extra" w:hAnsi="BRH Devanagari Extra" w:cs="BRH Devanagari Extra"/>
+                <w:sz w:val="40"/>
+                <w:szCs w:val="40"/>
+              </w:rPr>
+              <w:t xml:space="preserve"> </w:t>
+            </w:r>
+            <w:proofErr w:type="spellStart"/>
+            <w:r>
+              <w:rPr>
+                <w:rFonts w:ascii="BRH Devanagari Extra" w:hAnsi="BRH Devanagari Extra" w:cs="BRH Devanagari Extra"/>
+                <w:sz w:val="40"/>
+                <w:szCs w:val="40"/>
+              </w:rPr>
+              <w:t>xÉÉ</w:t>
+            </w:r>
+            <w:r>
+              <w:rPr>
+                <w:rFonts w:ascii="BRH Devanagari RN" w:hAnsi="BRH Devanagari RN" w:cs="BRH Devanagari Extra"/>
+                <w:sz w:val="40"/>
+                <w:szCs w:val="40"/>
+              </w:rPr>
+              <w:t>å</w:t>
+            </w:r>
+            <w:r>
+              <w:rPr>
+                <w:rFonts w:ascii="BRH Devanagari Extra" w:hAnsi="BRH Devanagari Extra" w:cs="BRH Devanagari Extra"/>
+                <w:sz w:val="40"/>
+                <w:szCs w:val="40"/>
+              </w:rPr>
+              <w:t>qÉþÈ</w:t>
+            </w:r>
+            <w:proofErr w:type="spellEnd"/>
+            <w:r>
+              <w:rPr>
+                <w:rFonts w:ascii="BRH Devanagari Extra" w:hAnsi="BRH Devanagari Extra" w:cs="BRH Devanagari Extra"/>
+                <w:sz w:val="40"/>
+                <w:szCs w:val="40"/>
+              </w:rPr>
+              <w:t xml:space="preserve"> |</w:t>
+            </w:r>
+          </w:p>
+        </w:tc>
+        <w:tc>
+          <w:tcPr>
+            <w:tcW w:w="5220" w:type="dxa"/>
+          </w:tcPr>
+          <w:p>
+            <w:pPr>
+              <w:widowControl w:val="0"/>
+              <w:autoSpaceDE w:val="0"/>
+              <w:autoSpaceDN w:val="0"/>
+              <w:adjustRightInd w:val="0"/>
+              <w:spacing w:before="0" w:line="240" w:lineRule="auto"/>
+              <w:rPr>
+                <w:rFonts w:ascii="BRH Malayalam Extra" w:eastAsia="Times New Roman" w:hAnsi="BRH Malayalam Extra" w:cs="BRH Malayalam Extra"/>
+                <w:color w:val="000000"/>
+                <w:sz w:val="40"/>
+                <w:szCs w:val="40"/>
+                <w:lang w:val="en-IN" w:eastAsia="en-IN" w:bidi="ml-IN"/>
+              </w:rPr>
+            </w:pPr>
+            <w:proofErr w:type="spellStart"/>
+            <w:r>
+              <w:rPr>
+                <w:rFonts w:ascii="BRH Devanagari Extra" w:hAnsi="BRH Devanagari Extra" w:cs="BRH Devanagari Extra"/>
+                <w:sz w:val="40"/>
+                <w:szCs w:val="40"/>
+              </w:rPr>
+              <w:t>lÉælÉÿqÉç</w:t>
+            </w:r>
+            <w:proofErr w:type="spellEnd"/>
+            <w:r>
+              <w:rPr>
+                <w:rFonts w:ascii="BRH Devanagari Extra" w:hAnsi="BRH Devanagari Extra" w:cs="BRH Devanagari Extra"/>
+                <w:sz w:val="40"/>
+                <w:szCs w:val="40"/>
+              </w:rPr>
+              <w:t xml:space="preserve"> | </w:t>
+            </w:r>
+            <w:r>
+              <w:rPr>
+                <w:rFonts w:ascii="BRH Devanagari Extra" w:hAnsi="BRH Devanagari Extra" w:cs="BRH Devanagari Extra"/>
+                <w:sz w:val="40"/>
+                <w:szCs w:val="40"/>
+                <w:highlight w:val="green"/>
+              </w:rPr>
+              <w:t>L</w:t>
+            </w:r>
+            <w:r>
+              <w:rPr>
+                <w:rFonts w:ascii="BRH Malayalam Extra" w:hAnsi="BRH Malayalam Extra" w:cs="BRH Devanagari Extra"/>
+                <w:b/>
+                <w:sz w:val="32"/>
+                <w:szCs w:val="40"/>
+                <w:highlight w:val="green"/>
+              </w:rPr>
+              <w:t>–</w:t>
+            </w:r>
+            <w:proofErr w:type="spellStart"/>
+            <w:r>
+              <w:rPr>
+                <w:rFonts w:ascii="BRH Devanagari Extra" w:hAnsi="BRH Devanagari Extra" w:cs="BRH Devanagari Extra"/>
+                <w:sz w:val="40"/>
+                <w:szCs w:val="40"/>
+              </w:rPr>
+              <w:t>lÉ</w:t>
+            </w:r>
+            <w:proofErr w:type="spellEnd"/>
+            <w:r>
+              <w:rPr>
+                <w:rFonts w:ascii="BRH Malayalam Extra" w:hAnsi="BRH Malayalam Extra" w:cs="BRH Devanagari Extra"/>
+                <w:b/>
+                <w:sz w:val="32"/>
+                <w:szCs w:val="40"/>
+              </w:rPr>
+              <w:t>–</w:t>
+            </w:r>
+            <w:proofErr w:type="spellStart"/>
+            <w:r>
+              <w:rPr>
+                <w:rFonts w:ascii="BRH Devanagari Extra" w:hAnsi="BRH Devanagari Extra" w:cs="BRH Devanagari Extra"/>
+                <w:sz w:val="36"/>
+                <w:szCs w:val="40"/>
+              </w:rPr>
+              <w:t>óè</w:t>
+            </w:r>
+            <w:proofErr w:type="spellEnd"/>
+            <w:r>
+              <w:rPr>
+                <w:rFonts w:ascii="BRH Malayalam Extra" w:hAnsi="BRH Malayalam Extra" w:cs="BRH Devanagari Extra"/>
+                <w:b/>
+                <w:sz w:val="32"/>
+                <w:szCs w:val="40"/>
+              </w:rPr>
+              <w:t>–</w:t>
+            </w:r>
+            <w:r>
+              <w:rPr>
+                <w:rFonts w:ascii="BRH Devanagari Extra" w:hAnsi="BRH Devanagari Extra" w:cs="BRH Devanagari Extra"/>
+                <w:sz w:val="40"/>
+                <w:szCs w:val="40"/>
+              </w:rPr>
+              <w:t xml:space="preserve"> </w:t>
+            </w:r>
+            <w:proofErr w:type="spellStart"/>
+            <w:r>
+              <w:rPr>
+                <w:rFonts w:ascii="BRH Devanagari Extra" w:hAnsi="BRH Devanagari Extra" w:cs="BRH Devanagari Extra"/>
+                <w:sz w:val="40"/>
+                <w:szCs w:val="40"/>
+              </w:rPr>
+              <w:t>xÉÉ</w:t>
+            </w:r>
+            <w:r>
+              <w:rPr>
+                <w:rFonts w:ascii="BRH Devanagari RN" w:hAnsi="BRH Devanagari RN" w:cs="BRH Devanagari Extra"/>
+                <w:sz w:val="40"/>
+                <w:szCs w:val="40"/>
+              </w:rPr>
+              <w:t>å</w:t>
+            </w:r>
+            <w:r>
+              <w:rPr>
+                <w:rFonts w:ascii="BRH Devanagari Extra" w:hAnsi="BRH Devanagari Extra" w:cs="BRH Devanagari Extra"/>
+                <w:sz w:val="40"/>
+                <w:szCs w:val="40"/>
+              </w:rPr>
+              <w:t>qÉþÈ</w:t>
+            </w:r>
+            <w:proofErr w:type="spellEnd"/>
+            <w:r>
+              <w:rPr>
+                <w:rFonts w:ascii="BRH Devanagari Extra" w:hAnsi="BRH Devanagari Extra" w:cs="BRH Devanagari Extra"/>
+                <w:sz w:val="40"/>
+                <w:szCs w:val="40"/>
+              </w:rPr>
+              <w:t xml:space="preserve"> |</w:t>
             </w:r>
           </w:p>
         </w:tc>
@@ -4507,6 +7963,8 @@
           <w:u w:val="single"/>
         </w:rPr>
       </w:pPr>
+      <w:bookmarkStart w:id="0" w:name="_GoBack"/>
+      <w:bookmarkEnd w:id="0"/>
     </w:p>
     <w:p>
       <w:pPr>
@@ -4857,7 +8315,7 @@
 </file>
 
 <file path=word/endnotes.xml><?xml version="1.0" encoding="utf-8"?>
-<w:endnotes xmlns:wpc="http://schemas.microsoft.com/office/word/2010/wordprocessingCanvas" xmlns:cx="http://schemas.microsoft.com/office/drawing/2014/chartex" xmlns:cx1="http://schemas.microsoft.com/office/drawing/2015/9/8/chartex" xmlns:cx2="http://schemas.microsoft.com/office/drawing/2015/10/21/chartex" xmlns:cx3="http://schemas.microsoft.com/office/drawing/2016/5/9/chartex" xmlns:cx4="http://schemas.microsoft.com/office/drawing/2016/5/10/chartex" xmlns:cx5="http://schemas.microsoft.com/office/drawing/2016/5/11/chartex" xmlns:cx6="http://schemas.microsoft.com/office/drawing/2016/5/12/chartex" xmlns:cx7="http://schemas.microsoft.com/office/drawing/2016/5/13/chartex" xmlns:cx8="http://schemas.microsoft.com/office/drawing/2016/5/14/chartex" xmlns:mc="http://schemas.openxmlformats.org/markup-compatibility/2006" xmlns:aink="http://schemas.microsoft.com/office/drawing/2016/ink" xmlns:am3d="http://schemas.microsoft.com/office/drawing/2017/model3d" xmlns:o="urn:schemas-microsoft-com:office:office" xmlns:r="http://schemas.openxmlformats.org/officeDocument/2006/relationships" xmlns:m="http://schemas.openxmlformats.org/officeDocument/2006/math" xmlns:v="urn:schemas-microsoft-com:vml" xmlns:wp14="http://schemas.microsoft.com/office/word/2010/wordprocessingDrawing" xmlns:wp="http://schemas.openxmlformats.org/drawingml/2006/wordprocessingDrawing" xmlns:w10="urn:schemas-microsoft-com:office:word" xmlns:w="http://schemas.openxmlformats.org/wordprocessingml/2006/main" xmlns:w14="http://schemas.microsoft.com/office/word/2010/wordml" xmlns:w15="http://schemas.microsoft.com/office/word/2012/wordml" xmlns:w16cex="http://schemas.microsoft.com/office/word/2018/wordml/cex" xmlns:w16cid="http://schemas.microsoft.com/office/word/2016/wordml/cid" xmlns:w16="http://schemas.microsoft.com/office/word/2018/wordml" xmlns:w16sdtdh="http://schemas.microsoft.com/office/word/2020/wordml/sdtdatahash" xmlns:w16se="http://schemas.microsoft.com/office/word/2015/wordml/symex" xmlns:wpg="http://schemas.microsoft.com/office/word/2010/wordprocessingGroup" xmlns:wpi="http://schemas.microsoft.com/office/word/2010/wordprocessingInk" xmlns:wne="http://schemas.microsoft.com/office/word/2006/wordml" xmlns:wps="http://schemas.microsoft.com/office/word/2010/wordprocessingShape" mc:Ignorable="w14 w15 w16se w16cid w16 w16cex w16sdtdh wp14">
+<w:endnotes xmlns:wpc="http://schemas.microsoft.com/office/word/2010/wordprocessingCanvas" xmlns:cx="http://schemas.microsoft.com/office/drawing/2014/chartex" xmlns:cx1="http://schemas.microsoft.com/office/drawing/2015/9/8/chartex" xmlns:mc="http://schemas.openxmlformats.org/markup-compatibility/2006" xmlns:o="urn:schemas-microsoft-com:office:office" xmlns:r="http://schemas.openxmlformats.org/officeDocument/2006/relationships" xmlns:m="http://schemas.openxmlformats.org/officeDocument/2006/math" xmlns:v="urn:schemas-microsoft-com:vml" xmlns:wp14="http://schemas.microsoft.com/office/word/2010/wordprocessingDrawing" xmlns:wp="http://schemas.openxmlformats.org/drawingml/2006/wordprocessingDrawing" xmlns:w10="urn:schemas-microsoft-com:office:word" xmlns:w="http://schemas.openxmlformats.org/wordprocessingml/2006/main" xmlns:w14="http://schemas.microsoft.com/office/word/2010/wordml" xmlns:w15="http://schemas.microsoft.com/office/word/2012/wordml" xmlns:w16se="http://schemas.microsoft.com/office/word/2015/wordml/symex" xmlns:wpg="http://schemas.microsoft.com/office/word/2010/wordprocessingGroup" xmlns:wpi="http://schemas.microsoft.com/office/word/2010/wordprocessingInk" xmlns:wne="http://schemas.microsoft.com/office/word/2006/wordml" xmlns:wps="http://schemas.microsoft.com/office/word/2010/wordprocessingShape" mc:Ignorable="w14 w15 w16se wp14">
   <w:endnote w:type="separator" w:id="-1">
     <w:p>
       <w:pPr>
@@ -4882,7 +8340,7 @@
 </file>
 
 <file path=word/footer1.xml><?xml version="1.0" encoding="utf-8"?>
-<w:ftr xmlns:wpc="http://schemas.microsoft.com/office/word/2010/wordprocessingCanvas" xmlns:cx="http://schemas.microsoft.com/office/drawing/2014/chartex" xmlns:cx1="http://schemas.microsoft.com/office/drawing/2015/9/8/chartex" xmlns:cx2="http://schemas.microsoft.com/office/drawing/2015/10/21/chartex" xmlns:cx3="http://schemas.microsoft.com/office/drawing/2016/5/9/chartex" xmlns:cx4="http://schemas.microsoft.com/office/drawing/2016/5/10/chartex" xmlns:cx5="http://schemas.microsoft.com/office/drawing/2016/5/11/chartex" xmlns:cx6="http://schemas.microsoft.com/office/drawing/2016/5/12/chartex" xmlns:cx7="http://schemas.microsoft.com/office/drawing/2016/5/13/chartex" xmlns:cx8="http://schemas.microsoft.com/office/drawing/2016/5/14/chartex" xmlns:mc="http://schemas.openxmlformats.org/markup-compatibility/2006" xmlns:aink="http://schemas.microsoft.com/office/drawing/2016/ink" xmlns:am3d="http://schemas.microsoft.com/office/drawing/2017/model3d" xmlns:o="urn:schemas-microsoft-com:office:office" xmlns:r="http://schemas.openxmlformats.org/officeDocument/2006/relationships" xmlns:m="http://schemas.openxmlformats.org/officeDocument/2006/math" xmlns:v="urn:schemas-microsoft-com:vml" xmlns:wp14="http://schemas.microsoft.com/office/word/2010/wordprocessingDrawing" xmlns:wp="http://schemas.openxmlformats.org/drawingml/2006/wordprocessingDrawing" xmlns:w10="urn:schemas-microsoft-com:office:word" xmlns:w="http://schemas.openxmlformats.org/wordprocessingml/2006/main" xmlns:w14="http://schemas.microsoft.com/office/word/2010/wordml" xmlns:w15="http://schemas.microsoft.com/office/word/2012/wordml" xmlns:w16cex="http://schemas.microsoft.com/office/word/2018/wordml/cex" xmlns:w16cid="http://schemas.microsoft.com/office/word/2016/wordml/cid" xmlns:w16="http://schemas.microsoft.com/office/word/2018/wordml" xmlns:w16sdtdh="http://schemas.microsoft.com/office/word/2020/wordml/sdtdatahash" xmlns:w16se="http://schemas.microsoft.com/office/word/2015/wordml/symex" xmlns:wpg="http://schemas.microsoft.com/office/word/2010/wordprocessingGroup" xmlns:wpi="http://schemas.microsoft.com/office/word/2010/wordprocessingInk" xmlns:wne="http://schemas.microsoft.com/office/word/2006/wordml" xmlns:wps="http://schemas.microsoft.com/office/word/2010/wordprocessingShape" mc:Ignorable="w14 w15 w16se w16cid w16 w16cex w16sdtdh wp14">
+<w:ftr xmlns:wpc="http://schemas.microsoft.com/office/word/2010/wordprocessingCanvas" xmlns:cx="http://schemas.microsoft.com/office/drawing/2014/chartex" xmlns:cx1="http://schemas.microsoft.com/office/drawing/2015/9/8/chartex" xmlns:mc="http://schemas.openxmlformats.org/markup-compatibility/2006" xmlns:o="urn:schemas-microsoft-com:office:office" xmlns:r="http://schemas.openxmlformats.org/officeDocument/2006/relationships" xmlns:m="http://schemas.openxmlformats.org/officeDocument/2006/math" xmlns:v="urn:schemas-microsoft-com:vml" xmlns:wp14="http://schemas.microsoft.com/office/word/2010/wordprocessingDrawing" xmlns:wp="http://schemas.openxmlformats.org/drawingml/2006/wordprocessingDrawing" xmlns:w10="urn:schemas-microsoft-com:office:word" xmlns:w="http://schemas.openxmlformats.org/wordprocessingml/2006/main" xmlns:w14="http://schemas.microsoft.com/office/word/2010/wordml" xmlns:w15="http://schemas.microsoft.com/office/word/2012/wordml" xmlns:w16se="http://schemas.microsoft.com/office/word/2015/wordml/symex" xmlns:wpg="http://schemas.microsoft.com/office/word/2010/wordprocessingGroup" xmlns:wpi="http://schemas.microsoft.com/office/word/2010/wordprocessingInk" xmlns:wne="http://schemas.microsoft.com/office/word/2006/wordml" xmlns:wps="http://schemas.microsoft.com/office/word/2010/wordprocessingShape" mc:Ignorable="w14 w15 w16se wp14">
   <w:p>
     <w:pPr>
       <w:pBdr>
@@ -5044,7 +8502,7 @@
         <w:bCs/>
         <w:noProof/>
       </w:rPr>
-      <w:t>2</w:t>
+      <w:t>3</w:t>
     </w:r>
     <w:r>
       <w:rPr>
@@ -5063,7 +8521,7 @@
 </file>
 
 <file path=word/footer2.xml><?xml version="1.0" encoding="utf-8"?>
-<w:ftr xmlns:wpc="http://schemas.microsoft.com/office/word/2010/wordprocessingCanvas" xmlns:cx="http://schemas.microsoft.com/office/drawing/2014/chartex" xmlns:cx1="http://schemas.microsoft.com/office/drawing/2015/9/8/chartex" xmlns:cx2="http://schemas.microsoft.com/office/drawing/2015/10/21/chartex" xmlns:cx3="http://schemas.microsoft.com/office/drawing/2016/5/9/chartex" xmlns:cx4="http://schemas.microsoft.com/office/drawing/2016/5/10/chartex" xmlns:cx5="http://schemas.microsoft.com/office/drawing/2016/5/11/chartex" xmlns:cx6="http://schemas.microsoft.com/office/drawing/2016/5/12/chartex" xmlns:cx7="http://schemas.microsoft.com/office/drawing/2016/5/13/chartex" xmlns:cx8="http://schemas.microsoft.com/office/drawing/2016/5/14/chartex" xmlns:mc="http://schemas.openxmlformats.org/markup-compatibility/2006" xmlns:aink="http://schemas.microsoft.com/office/drawing/2016/ink" xmlns:am3d="http://schemas.microsoft.com/office/drawing/2017/model3d" xmlns:o="urn:schemas-microsoft-com:office:office" xmlns:r="http://schemas.openxmlformats.org/officeDocument/2006/relationships" xmlns:m="http://schemas.openxmlformats.org/officeDocument/2006/math" xmlns:v="urn:schemas-microsoft-com:vml" xmlns:wp14="http://schemas.microsoft.com/office/word/2010/wordprocessingDrawing" xmlns:wp="http://schemas.openxmlformats.org/drawingml/2006/wordprocessingDrawing" xmlns:w10="urn:schemas-microsoft-com:office:word" xmlns:w="http://schemas.openxmlformats.org/wordprocessingml/2006/main" xmlns:w14="http://schemas.microsoft.com/office/word/2010/wordml" xmlns:w15="http://schemas.microsoft.com/office/word/2012/wordml" xmlns:w16cex="http://schemas.microsoft.com/office/word/2018/wordml/cex" xmlns:w16cid="http://schemas.microsoft.com/office/word/2016/wordml/cid" xmlns:w16="http://schemas.microsoft.com/office/word/2018/wordml" xmlns:w16sdtdh="http://schemas.microsoft.com/office/word/2020/wordml/sdtdatahash" xmlns:w16se="http://schemas.microsoft.com/office/word/2015/wordml/symex" xmlns:wpg="http://schemas.microsoft.com/office/word/2010/wordprocessingGroup" xmlns:wpi="http://schemas.microsoft.com/office/word/2010/wordprocessingInk" xmlns:wne="http://schemas.microsoft.com/office/word/2006/wordml" xmlns:wps="http://schemas.microsoft.com/office/word/2010/wordprocessingShape" mc:Ignorable="w14 w15 w16se w16cid w16 w16cex w16sdtdh wp14">
+<w:ftr xmlns:wpc="http://schemas.microsoft.com/office/word/2010/wordprocessingCanvas" xmlns:cx="http://schemas.microsoft.com/office/drawing/2014/chartex" xmlns:cx1="http://schemas.microsoft.com/office/drawing/2015/9/8/chartex" xmlns:mc="http://schemas.openxmlformats.org/markup-compatibility/2006" xmlns:o="urn:schemas-microsoft-com:office:office" xmlns:r="http://schemas.openxmlformats.org/officeDocument/2006/relationships" xmlns:m="http://schemas.openxmlformats.org/officeDocument/2006/math" xmlns:v="urn:schemas-microsoft-com:vml" xmlns:wp14="http://schemas.microsoft.com/office/word/2010/wordprocessingDrawing" xmlns:wp="http://schemas.openxmlformats.org/drawingml/2006/wordprocessingDrawing" xmlns:w10="urn:schemas-microsoft-com:office:word" xmlns:w="http://schemas.openxmlformats.org/wordprocessingml/2006/main" xmlns:w14="http://schemas.microsoft.com/office/word/2010/wordml" xmlns:w15="http://schemas.microsoft.com/office/word/2012/wordml" xmlns:w16se="http://schemas.microsoft.com/office/word/2015/wordml/symex" xmlns:wpg="http://schemas.microsoft.com/office/word/2010/wordprocessingGroup" xmlns:wpi="http://schemas.microsoft.com/office/word/2010/wordprocessingInk" xmlns:wne="http://schemas.microsoft.com/office/word/2006/wordml" xmlns:wps="http://schemas.microsoft.com/office/word/2010/wordprocessingShape" mc:Ignorable="w14 w15 w16se wp14">
   <w:p>
     <w:pPr>
       <w:pBdr>
@@ -5195,7 +8653,7 @@
         <w:bCs/>
         <w:noProof/>
       </w:rPr>
-      <w:t>1</w:t>
+      <w:t>3</w:t>
     </w:r>
     <w:r>
       <w:rPr>
@@ -5238,7 +8696,7 @@
         <w:bCs/>
         <w:noProof/>
       </w:rPr>
-      <w:t>2</w:t>
+      <w:t>3</w:t>
     </w:r>
     <w:r>
       <w:rPr>
@@ -5265,7 +8723,7 @@
 </file>
 
 <file path=word/footnotes.xml><?xml version="1.0" encoding="utf-8"?>
-<w:footnotes xmlns:wpc="http://schemas.microsoft.com/office/word/2010/wordprocessingCanvas" xmlns:cx="http://schemas.microsoft.com/office/drawing/2014/chartex" xmlns:cx1="http://schemas.microsoft.com/office/drawing/2015/9/8/chartex" xmlns:cx2="http://schemas.microsoft.com/office/drawing/2015/10/21/chartex" xmlns:cx3="http://schemas.microsoft.com/office/drawing/2016/5/9/chartex" xmlns:cx4="http://schemas.microsoft.com/office/drawing/2016/5/10/chartex" xmlns:cx5="http://schemas.microsoft.com/office/drawing/2016/5/11/chartex" xmlns:cx6="http://schemas.microsoft.com/office/drawing/2016/5/12/chartex" xmlns:cx7="http://schemas.microsoft.com/office/drawing/2016/5/13/chartex" xmlns:cx8="http://schemas.microsoft.com/office/drawing/2016/5/14/chartex" xmlns:mc="http://schemas.openxmlformats.org/markup-compatibility/2006" xmlns:aink="http://schemas.microsoft.com/office/drawing/2016/ink" xmlns:am3d="http://schemas.microsoft.com/office/drawing/2017/model3d" xmlns:o="urn:schemas-microsoft-com:office:office" xmlns:r="http://schemas.openxmlformats.org/officeDocument/2006/relationships" xmlns:m="http://schemas.openxmlformats.org/officeDocument/2006/math" xmlns:v="urn:schemas-microsoft-com:vml" xmlns:wp14="http://schemas.microsoft.com/office/word/2010/wordprocessingDrawing" xmlns:wp="http://schemas.openxmlformats.org/drawingml/2006/wordprocessingDrawing" xmlns:w10="urn:schemas-microsoft-com:office:word" xmlns:w="http://schemas.openxmlformats.org/wordprocessingml/2006/main" xmlns:w14="http://schemas.microsoft.com/office/word/2010/wordml" xmlns:w15="http://schemas.microsoft.com/office/word/2012/wordml" xmlns:w16cex="http://schemas.microsoft.com/office/word/2018/wordml/cex" xmlns:w16cid="http://schemas.microsoft.com/office/word/2016/wordml/cid" xmlns:w16="http://schemas.microsoft.com/office/word/2018/wordml" xmlns:w16sdtdh="http://schemas.microsoft.com/office/word/2020/wordml/sdtdatahash" xmlns:w16se="http://schemas.microsoft.com/office/word/2015/wordml/symex" xmlns:wpg="http://schemas.microsoft.com/office/word/2010/wordprocessingGroup" xmlns:wpi="http://schemas.microsoft.com/office/word/2010/wordprocessingInk" xmlns:wne="http://schemas.microsoft.com/office/word/2006/wordml" xmlns:wps="http://schemas.microsoft.com/office/word/2010/wordprocessingShape" mc:Ignorable="w14 w15 w16se w16cid w16 w16cex w16sdtdh wp14">
+<w:footnotes xmlns:wpc="http://schemas.microsoft.com/office/word/2010/wordprocessingCanvas" xmlns:cx="http://schemas.microsoft.com/office/drawing/2014/chartex" xmlns:cx1="http://schemas.microsoft.com/office/drawing/2015/9/8/chartex" xmlns:mc="http://schemas.openxmlformats.org/markup-compatibility/2006" xmlns:o="urn:schemas-microsoft-com:office:office" xmlns:r="http://schemas.openxmlformats.org/officeDocument/2006/relationships" xmlns:m="http://schemas.openxmlformats.org/officeDocument/2006/math" xmlns:v="urn:schemas-microsoft-com:vml" xmlns:wp14="http://schemas.microsoft.com/office/word/2010/wordprocessingDrawing" xmlns:wp="http://schemas.openxmlformats.org/drawingml/2006/wordprocessingDrawing" xmlns:w10="urn:schemas-microsoft-com:office:word" xmlns:w="http://schemas.openxmlformats.org/wordprocessingml/2006/main" xmlns:w14="http://schemas.microsoft.com/office/word/2010/wordml" xmlns:w15="http://schemas.microsoft.com/office/word/2012/wordml" xmlns:w16se="http://schemas.microsoft.com/office/word/2015/wordml/symex" xmlns:wpg="http://schemas.microsoft.com/office/word/2010/wordprocessingGroup" xmlns:wpi="http://schemas.microsoft.com/office/word/2010/wordprocessingInk" xmlns:wne="http://schemas.microsoft.com/office/word/2006/wordml" xmlns:wps="http://schemas.microsoft.com/office/word/2010/wordprocessingShape" mc:Ignorable="w14 w15 w16se wp14">
   <w:footnote w:type="separator" w:id="-1">
     <w:p>
       <w:pPr>
@@ -5290,7 +8748,7 @@
 </file>
 
 <file path=word/header1.xml><?xml version="1.0" encoding="utf-8"?>
-<w:hdr xmlns:wpc="http://schemas.microsoft.com/office/word/2010/wordprocessingCanvas" xmlns:cx="http://schemas.microsoft.com/office/drawing/2014/chartex" xmlns:cx1="http://schemas.microsoft.com/office/drawing/2015/9/8/chartex" xmlns:cx2="http://schemas.microsoft.com/office/drawing/2015/10/21/chartex" xmlns:cx3="http://schemas.microsoft.com/office/drawing/2016/5/9/chartex" xmlns:cx4="http://schemas.microsoft.com/office/drawing/2016/5/10/chartex" xmlns:cx5="http://schemas.microsoft.com/office/drawing/2016/5/11/chartex" xmlns:cx6="http://schemas.microsoft.com/office/drawing/2016/5/12/chartex" xmlns:cx7="http://schemas.microsoft.com/office/drawing/2016/5/13/chartex" xmlns:cx8="http://schemas.microsoft.com/office/drawing/2016/5/14/chartex" xmlns:mc="http://schemas.openxmlformats.org/markup-compatibility/2006" xmlns:aink="http://schemas.microsoft.com/office/drawing/2016/ink" xmlns:am3d="http://schemas.microsoft.com/office/drawing/2017/model3d" xmlns:o="urn:schemas-microsoft-com:office:office" xmlns:r="http://schemas.openxmlformats.org/officeDocument/2006/relationships" xmlns:m="http://schemas.openxmlformats.org/officeDocument/2006/math" xmlns:v="urn:schemas-microsoft-com:vml" xmlns:wp14="http://schemas.microsoft.com/office/word/2010/wordprocessingDrawing" xmlns:wp="http://schemas.openxmlformats.org/drawingml/2006/wordprocessingDrawing" xmlns:w10="urn:schemas-microsoft-com:office:word" xmlns:w="http://schemas.openxmlformats.org/wordprocessingml/2006/main" xmlns:w14="http://schemas.microsoft.com/office/word/2010/wordml" xmlns:w15="http://schemas.microsoft.com/office/word/2012/wordml" xmlns:w16cex="http://schemas.microsoft.com/office/word/2018/wordml/cex" xmlns:w16cid="http://schemas.microsoft.com/office/word/2016/wordml/cid" xmlns:w16="http://schemas.microsoft.com/office/word/2018/wordml" xmlns:w16sdtdh="http://schemas.microsoft.com/office/word/2020/wordml/sdtdatahash" xmlns:w16se="http://schemas.microsoft.com/office/word/2015/wordml/symex" xmlns:wpg="http://schemas.microsoft.com/office/word/2010/wordprocessingGroup" xmlns:wpi="http://schemas.microsoft.com/office/word/2010/wordprocessingInk" xmlns:wne="http://schemas.microsoft.com/office/word/2006/wordml" xmlns:wps="http://schemas.microsoft.com/office/word/2010/wordprocessingShape" mc:Ignorable="w14 w15 w16se w16cid w16 w16cex w16sdtdh wp14">
+<w:hdr xmlns:wpc="http://schemas.microsoft.com/office/word/2010/wordprocessingCanvas" xmlns:cx="http://schemas.microsoft.com/office/drawing/2014/chartex" xmlns:cx1="http://schemas.microsoft.com/office/drawing/2015/9/8/chartex" xmlns:mc="http://schemas.openxmlformats.org/markup-compatibility/2006" xmlns:o="urn:schemas-microsoft-com:office:office" xmlns:r="http://schemas.openxmlformats.org/officeDocument/2006/relationships" xmlns:m="http://schemas.openxmlformats.org/officeDocument/2006/math" xmlns:v="urn:schemas-microsoft-com:vml" xmlns:wp14="http://schemas.microsoft.com/office/word/2010/wordprocessingDrawing" xmlns:wp="http://schemas.openxmlformats.org/drawingml/2006/wordprocessingDrawing" xmlns:w10="urn:schemas-microsoft-com:office:word" xmlns:w="http://schemas.openxmlformats.org/wordprocessingml/2006/main" xmlns:w14="http://schemas.microsoft.com/office/word/2010/wordml" xmlns:w15="http://schemas.microsoft.com/office/word/2012/wordml" xmlns:w16se="http://schemas.microsoft.com/office/word/2015/wordml/symex" xmlns:wpg="http://schemas.microsoft.com/office/word/2010/wordprocessingGroup" xmlns:wpi="http://schemas.microsoft.com/office/word/2010/wordprocessingInk" xmlns:wne="http://schemas.microsoft.com/office/word/2006/wordml" xmlns:wps="http://schemas.microsoft.com/office/word/2010/wordprocessingShape" mc:Ignorable="w14 w15 w16se wp14">
   <w:p>
     <w:pPr>
       <w:pStyle w:val="Header"/>
@@ -5303,7 +8761,7 @@
 </file>
 
 <file path=word/header2.xml><?xml version="1.0" encoding="utf-8"?>
-<w:hdr xmlns:wpc="http://schemas.microsoft.com/office/word/2010/wordprocessingCanvas" xmlns:cx="http://schemas.microsoft.com/office/drawing/2014/chartex" xmlns:cx1="http://schemas.microsoft.com/office/drawing/2015/9/8/chartex" xmlns:cx2="http://schemas.microsoft.com/office/drawing/2015/10/21/chartex" xmlns:cx3="http://schemas.microsoft.com/office/drawing/2016/5/9/chartex" xmlns:cx4="http://schemas.microsoft.com/office/drawing/2016/5/10/chartex" xmlns:cx5="http://schemas.microsoft.com/office/drawing/2016/5/11/chartex" xmlns:cx6="http://schemas.microsoft.com/office/drawing/2016/5/12/chartex" xmlns:cx7="http://schemas.microsoft.com/office/drawing/2016/5/13/chartex" xmlns:cx8="http://schemas.microsoft.com/office/drawing/2016/5/14/chartex" xmlns:mc="http://schemas.openxmlformats.org/markup-compatibility/2006" xmlns:aink="http://schemas.microsoft.com/office/drawing/2016/ink" xmlns:am3d="http://schemas.microsoft.com/office/drawing/2017/model3d" xmlns:o="urn:schemas-microsoft-com:office:office" xmlns:r="http://schemas.openxmlformats.org/officeDocument/2006/relationships" xmlns:m="http://schemas.openxmlformats.org/officeDocument/2006/math" xmlns:v="urn:schemas-microsoft-com:vml" xmlns:wp14="http://schemas.microsoft.com/office/word/2010/wordprocessingDrawing" xmlns:wp="http://schemas.openxmlformats.org/drawingml/2006/wordprocessingDrawing" xmlns:w10="urn:schemas-microsoft-com:office:word" xmlns:w="http://schemas.openxmlformats.org/wordprocessingml/2006/main" xmlns:w14="http://schemas.microsoft.com/office/word/2010/wordml" xmlns:w15="http://schemas.microsoft.com/office/word/2012/wordml" xmlns:w16cex="http://schemas.microsoft.com/office/word/2018/wordml/cex" xmlns:w16cid="http://schemas.microsoft.com/office/word/2016/wordml/cid" xmlns:w16="http://schemas.microsoft.com/office/word/2018/wordml" xmlns:w16sdtdh="http://schemas.microsoft.com/office/word/2020/wordml/sdtdatahash" xmlns:w16se="http://schemas.microsoft.com/office/word/2015/wordml/symex" xmlns:wpg="http://schemas.microsoft.com/office/word/2010/wordprocessingGroup" xmlns:wpi="http://schemas.microsoft.com/office/word/2010/wordprocessingInk" xmlns:wne="http://schemas.microsoft.com/office/word/2006/wordml" xmlns:wps="http://schemas.microsoft.com/office/word/2010/wordprocessingShape" mc:Ignorable="w14 w15 w16se w16cid w16 w16cex w16sdtdh wp14">
+<w:hdr xmlns:wpc="http://schemas.microsoft.com/office/word/2010/wordprocessingCanvas" xmlns:cx="http://schemas.microsoft.com/office/drawing/2014/chartex" xmlns:cx1="http://schemas.microsoft.com/office/drawing/2015/9/8/chartex" xmlns:mc="http://schemas.openxmlformats.org/markup-compatibility/2006" xmlns:o="urn:schemas-microsoft-com:office:office" xmlns:r="http://schemas.openxmlformats.org/officeDocument/2006/relationships" xmlns:m="http://schemas.openxmlformats.org/officeDocument/2006/math" xmlns:v="urn:schemas-microsoft-com:vml" xmlns:wp14="http://schemas.microsoft.com/office/word/2010/wordprocessingDrawing" xmlns:wp="http://schemas.openxmlformats.org/drawingml/2006/wordprocessingDrawing" xmlns:w10="urn:schemas-microsoft-com:office:word" xmlns:w="http://schemas.openxmlformats.org/wordprocessingml/2006/main" xmlns:w14="http://schemas.microsoft.com/office/word/2010/wordml" xmlns:w15="http://schemas.microsoft.com/office/word/2012/wordml" xmlns:w16se="http://schemas.microsoft.com/office/word/2015/wordml/symex" xmlns:wpg="http://schemas.microsoft.com/office/word/2010/wordprocessingGroup" xmlns:wpi="http://schemas.microsoft.com/office/word/2010/wordprocessingInk" xmlns:wne="http://schemas.microsoft.com/office/word/2006/wordml" xmlns:wps="http://schemas.microsoft.com/office/word/2010/wordprocessingShape" mc:Ignorable="w14 w15 w16se wp14">
   <w:p>
     <w:pPr>
       <w:pStyle w:val="Header"/>
@@ -5316,7 +8774,7 @@
 </file>
 
 <file path=word/styles.xml><?xml version="1.0" encoding="utf-8"?>
-<w:styles xmlns:mc="http://schemas.openxmlformats.org/markup-compatibility/2006" xmlns:r="http://schemas.openxmlformats.org/officeDocument/2006/relationships" xmlns:w="http://schemas.openxmlformats.org/wordprocessingml/2006/main" xmlns:w14="http://schemas.microsoft.com/office/word/2010/wordml" xmlns:w15="http://schemas.microsoft.com/office/word/2012/wordml" xmlns:w16cex="http://schemas.microsoft.com/office/word/2018/wordml/cex" xmlns:w16cid="http://schemas.microsoft.com/office/word/2016/wordml/cid" xmlns:w16="http://schemas.microsoft.com/office/word/2018/wordml" xmlns:w16sdtdh="http://schemas.microsoft.com/office/word/2020/wordml/sdtdatahash" xmlns:w16se="http://schemas.microsoft.com/office/word/2015/wordml/symex" mc:Ignorable="w14 w15 w16se w16cid w16 w16cex w16sdtdh">
+<w:styles xmlns:mc="http://schemas.openxmlformats.org/markup-compatibility/2006" xmlns:r="http://schemas.openxmlformats.org/officeDocument/2006/relationships" xmlns:w="http://schemas.openxmlformats.org/wordprocessingml/2006/main" xmlns:w14="http://schemas.microsoft.com/office/word/2010/wordml" xmlns:w15="http://schemas.microsoft.com/office/word/2012/wordml" xmlns:w16se="http://schemas.microsoft.com/office/word/2015/wordml/symex" mc:Ignorable="w14 w15 w16se">
   <w:docDefaults>
     <w:rPrDefault>
       <w:rPr>
@@ -5326,7 +8784,7 @@
     </w:rPrDefault>
     <w:pPrDefault/>
   </w:docDefaults>
-  <w:latentStyles w:defLockedState="0" w:defUIPriority="99" w:defSemiHidden="0" w:defUnhideWhenUsed="0" w:defQFormat="0" w:count="376">
+  <w:latentStyles w:defLockedState="0" w:defUIPriority="99" w:defSemiHidden="0" w:defUnhideWhenUsed="0" w:defQFormat="0" w:count="371">
     <w:lsdException w:name="Normal" w:uiPriority="0" w:qFormat="1"/>
     <w:lsdException w:name="heading 1" w:uiPriority="9" w:qFormat="1"/>
     <w:lsdException w:name="heading 2" w:semiHidden="1" w:uiPriority="9" w:unhideWhenUsed="1" w:qFormat="1"/>
@@ -5432,6 +8890,7 @@
     <w:lsdException w:name="HTML Sample" w:semiHidden="1" w:unhideWhenUsed="1"/>
     <w:lsdException w:name="HTML Typewriter" w:semiHidden="1" w:unhideWhenUsed="1"/>
     <w:lsdException w:name="HTML Variable" w:semiHidden="1" w:unhideWhenUsed="1"/>
+    <w:lsdException w:name="Normal Table" w:semiHidden="1" w:unhideWhenUsed="1"/>
     <w:lsdException w:name="annotation subject" w:semiHidden="1" w:unhideWhenUsed="1"/>
     <w:lsdException w:name="No List" w:semiHidden="1" w:unhideWhenUsed="1"/>
     <w:lsdException w:name="Outline List 1" w:semiHidden="1" w:unhideWhenUsed="1"/>
@@ -5474,8 +8933,11 @@
     <w:lsdException w:name="Table Contemporary" w:semiHidden="1" w:unhideWhenUsed="1"/>
     <w:lsdException w:name="Table Elegant" w:semiHidden="1" w:unhideWhenUsed="1"/>
     <w:lsdException w:name="Table Professional" w:semiHidden="1" w:unhideWhenUsed="1"/>
+    <w:lsdException w:name="Table Subtle 1" w:semiHidden="1" w:unhideWhenUsed="1"/>
     <w:lsdException w:name="Table Subtle 2" w:semiHidden="1" w:unhideWhenUsed="1"/>
     <w:lsdException w:name="Table Web 1" w:semiHidden="1" w:unhideWhenUsed="1"/>
+    <w:lsdException w:name="Table Web 2" w:semiHidden="1" w:unhideWhenUsed="1"/>
+    <w:lsdException w:name="Table Web 3" w:semiHidden="1" w:unhideWhenUsed="1"/>
     <w:lsdException w:name="Balloon Text" w:semiHidden="1" w:unhideWhenUsed="1"/>
     <w:lsdException w:name="Table Grid" w:uiPriority="59"/>
     <w:lsdException w:name="Table Theme" w:semiHidden="1" w:unhideWhenUsed="1"/>
@@ -5694,11 +9156,6 @@
     <w:lsdException w:name="List Table 5 Dark Accent 6" w:uiPriority="50"/>
     <w:lsdException w:name="List Table 6 Colorful Accent 6" w:uiPriority="51"/>
     <w:lsdException w:name="List Table 7 Colorful Accent 6" w:uiPriority="52"/>
-    <w:lsdException w:name="Mention" w:semiHidden="1" w:unhideWhenUsed="1"/>
-    <w:lsdException w:name="Smart Hyperlink" w:semiHidden="1" w:unhideWhenUsed="1"/>
-    <w:lsdException w:name="Hashtag" w:semiHidden="1" w:unhideWhenUsed="1"/>
-    <w:lsdException w:name="Unresolved Mention" w:semiHidden="1" w:unhideWhenUsed="1"/>
-    <w:lsdException w:name="Smart Link" w:semiHidden="1" w:unhideWhenUsed="1"/>
   </w:latentStyles>
   <w:style w:type="paragraph" w:default="1" w:styleId="Normal">
     <w:name w:val="Normal"/>
@@ -6096,7 +9553,7 @@
 </file>
 
 <file path=customXml/itemProps1.xml><?xml version="1.0" encoding="utf-8"?>
-<ds:datastoreItem xmlns:ds="http://schemas.openxmlformats.org/officeDocument/2006/customXml" ds:itemID="{A3B80582-4E61-446F-BC27-C80FC3A1EF47}">
+<ds:datastoreItem xmlns:ds="http://schemas.openxmlformats.org/officeDocument/2006/customXml" ds:itemID="{DCC1547C-A0ED-4E81-A9A5-D8CBEA56D86E}">
   <ds:schemaRefs>
     <ds:schemaRef ds:uri="http://schemas.openxmlformats.org/officeDocument/2006/bibliography"/>
   </ds:schemaRefs>

</xml_diff>